<commit_message>
Updates to Service Now and Pier Pages
</commit_message>
<xml_diff>
--- a/JIRA Manager Report.docx
+++ b/JIRA Manager Report.docx
@@ -61,7 +61,6 @@
       </w:r>
     </w:p>
     <w:p>
-      <w:bookmarkStart w:id="0" w:name="_GoBack"/>
       <w:r>
         <w:rPr>
           <w:noProof/>
@@ -115,7 +114,6 @@
           </wp:inline>
         </w:drawing>
       </w:r>
-      <w:bookmarkEnd w:id="0"/>
     </w:p>
     <w:tbl>
       <w:tblPr>
@@ -2287,7 +2285,7 @@
           </w:tcPr>
           <w:p>
             <w:r>
-              <w:t>Highlighting for Projects in Selector Box</w:t>
+              <w:t>Selected Projects</w:t>
             </w:r>
           </w:p>
         </w:tc>
@@ -2341,6 +2339,30 @@
         <w:tc>
           <w:tcPr>
             <w:cnfStyle w:val="001000000000" w:firstRow="0" w:lastRow="0" w:firstColumn="1" w:lastColumn="0" w:oddVBand="0" w:evenVBand="0" w:oddHBand="0" w:evenHBand="0" w:firstRowFirstColumn="0" w:firstRowLastColumn="0" w:lastRowFirstColumn="0" w:lastRowLastColumn="0"/>
+            <w:tcW w:w="5000" w:type="pct"/>
+            <w:gridSpan w:val="3"/>
+            <w:shd w:val="clear" w:color="auto" w:fill="F2F2F2" w:themeFill="background1" w:themeFillShade="F2"/>
+          </w:tcPr>
+          <w:p>
+            <w:pPr>
+              <w:jc w:val="center"/>
+              <w:rPr>
+                <w:i/>
+              </w:rPr>
+            </w:pPr>
+            <w:r>
+              <w:rPr>
+                <w:i/>
+              </w:rPr>
+              <w:t>Grids</w:t>
+            </w:r>
+          </w:p>
+        </w:tc>
+      </w:tr>
+      <w:tr>
+        <w:tc>
+          <w:tcPr>
+            <w:cnfStyle w:val="001000000000" w:firstRow="0" w:lastRow="0" w:firstColumn="1" w:lastColumn="0" w:oddVBand="0" w:evenVBand="0" w:oddHBand="0" w:evenHBand="0" w:firstRowFirstColumn="0" w:firstRowLastColumn="0" w:lastRowFirstColumn="0" w:lastRowLastColumn="0"/>
             <w:tcW w:w="2709" w:type="pct"/>
           </w:tcPr>
           <w:p>
@@ -2358,7 +2380,7 @@
           </w:tcPr>
           <w:p>
             <w:pPr>
-              <w:cnfStyle w:val="000000100000" w:firstRow="0" w:lastRow="0" w:firstColumn="0" w:lastColumn="0" w:oddVBand="0" w:evenVBand="0" w:oddHBand="1" w:evenHBand="0" w:firstRowFirstColumn="0" w:firstRowLastColumn="0" w:lastRowFirstColumn="0" w:lastRowLastColumn="0"/>
+              <w:cnfStyle w:val="000000000000" w:firstRow="0" w:lastRow="0" w:firstColumn="0" w:lastColumn="0" w:oddVBand="0" w:evenVBand="0" w:oddHBand="0" w:evenHBand="0" w:firstRowFirstColumn="0" w:firstRowLastColumn="0" w:lastRowFirstColumn="0" w:lastRowLastColumn="0"/>
               <w:rPr>
                 <w:rFonts w:ascii="Lucida Sans Typewriter" w:hAnsi="Lucida Sans Typewriter"/>
                 <w:sz w:val="20"/>
@@ -2379,10 +2401,726 @@
           </w:tcPr>
           <w:p>
             <w:pPr>
-              <w:cnfStyle w:val="000000100000" w:firstRow="0" w:lastRow="0" w:firstColumn="0" w:lastColumn="0" w:oddVBand="0" w:evenVBand="0" w:oddHBand="1" w:evenHBand="0" w:firstRowFirstColumn="0" w:firstRowLastColumn="0" w:lastRowFirstColumn="0" w:lastRowLastColumn="0"/>
+              <w:cnfStyle w:val="000000000000" w:firstRow="0" w:lastRow="0" w:firstColumn="0" w:lastColumn="0" w:oddVBand="0" w:evenVBand="0" w:oddHBand="0" w:evenHBand="0" w:firstRowFirstColumn="0" w:firstRowLastColumn="0" w:lastRowFirstColumn="0" w:lastRowLastColumn="0"/>
             </w:pPr>
             <w:r>
               <w:t>None</w:t>
+            </w:r>
+          </w:p>
+        </w:tc>
+      </w:tr>
+      <w:tr>
+        <w:trPr>
+          <w:cnfStyle w:val="000000100000" w:firstRow="0" w:lastRow="0" w:firstColumn="0" w:lastColumn="0" w:oddVBand="0" w:evenVBand="0" w:oddHBand="1" w:evenHBand="0" w:firstRowFirstColumn="0" w:firstRowLastColumn="0" w:lastRowFirstColumn="0" w:lastRowLastColumn="0"/>
+        </w:trPr>
+        <w:tc>
+          <w:tcPr>
+            <w:cnfStyle w:val="001000000000" w:firstRow="0" w:lastRow="0" w:firstColumn="1" w:lastColumn="0" w:oddVBand="0" w:evenVBand="0" w:oddHBand="0" w:evenHBand="0" w:firstRowFirstColumn="0" w:firstRowLastColumn="0" w:lastRowFirstColumn="0" w:lastRowLastColumn="0"/>
+            <w:tcW w:w="2709" w:type="pct"/>
+          </w:tcPr>
+          <w:p>
+            <w:r>
+              <w:t xml:space="preserve">Grid Header Background Color </w:t>
+            </w:r>
+          </w:p>
+        </w:tc>
+        <w:tc>
+          <w:tcPr>
+            <w:tcW w:w="626" w:type="pct"/>
+          </w:tcPr>
+          <w:p>
+            <w:pPr>
+              <w:cnfStyle w:val="000000100000" w:firstRow="0" w:lastRow="0" w:firstColumn="0" w:lastColumn="0" w:oddVBand="0" w:evenVBand="0" w:oddHBand="1" w:evenHBand="0" w:firstRowFirstColumn="0" w:firstRowLastColumn="0" w:lastRowFirstColumn="0" w:lastRowLastColumn="0"/>
+            </w:pPr>
+            <w:r>
+              <w:t>Transparent</w:t>
+            </w:r>
+          </w:p>
+        </w:tc>
+        <w:tc>
+          <w:tcPr>
+            <w:tcW w:w="1665" w:type="pct"/>
+          </w:tcPr>
+          <w:p>
+            <w:pPr>
+              <w:cnfStyle w:val="000000100000" w:firstRow="0" w:lastRow="0" w:firstColumn="0" w:lastColumn="0" w:oddVBand="0" w:evenVBand="0" w:oddHBand="1" w:evenHBand="0" w:firstRowFirstColumn="0" w:firstRowLastColumn="0" w:lastRowFirstColumn="0" w:lastRowLastColumn="0"/>
+            </w:pPr>
+          </w:p>
+        </w:tc>
+      </w:tr>
+      <w:tr>
+        <w:tc>
+          <w:tcPr>
+            <w:cnfStyle w:val="001000000000" w:firstRow="0" w:lastRow="0" w:firstColumn="1" w:lastColumn="0" w:oddVBand="0" w:evenVBand="0" w:oddHBand="0" w:evenHBand="0" w:firstRowFirstColumn="0" w:firstRowLastColumn="0" w:lastRowFirstColumn="0" w:lastRowLastColumn="0"/>
+            <w:tcW w:w="2709" w:type="pct"/>
+          </w:tcPr>
+          <w:p>
+            <w:r>
+              <w:t>Grid Background Color</w:t>
+            </w:r>
+          </w:p>
+        </w:tc>
+        <w:tc>
+          <w:tcPr>
+            <w:tcW w:w="626" w:type="pct"/>
+          </w:tcPr>
+          <w:p>
+            <w:pPr>
+              <w:cnfStyle w:val="000000000000" w:firstRow="0" w:lastRow="0" w:firstColumn="0" w:lastColumn="0" w:oddVBand="0" w:evenVBand="0" w:oddHBand="0" w:evenHBand="0" w:firstRowFirstColumn="0" w:firstRowLastColumn="0" w:lastRowFirstColumn="0" w:lastRowLastColumn="0"/>
+            </w:pPr>
+            <w:r>
+              <w:t>B3B3B3</w:t>
+            </w:r>
+          </w:p>
+        </w:tc>
+        <w:tc>
+          <w:tcPr>
+            <w:tcW w:w="1665" w:type="pct"/>
+          </w:tcPr>
+          <w:p>
+            <w:pPr>
+              <w:cnfStyle w:val="000000000000" w:firstRow="0" w:lastRow="0" w:firstColumn="0" w:lastColumn="0" w:oddVBand="0" w:evenVBand="0" w:oddHBand="0" w:evenHBand="0" w:firstRowFirstColumn="0" w:firstRowLastColumn="0" w:lastRowFirstColumn="0" w:lastRowLastColumn="0"/>
+            </w:pPr>
+            <w:r>
+              <w:t>White, 30% darker</w:t>
+            </w:r>
+          </w:p>
+        </w:tc>
+      </w:tr>
+      <w:tr>
+        <w:trPr>
+          <w:cnfStyle w:val="000000100000" w:firstRow="0" w:lastRow="0" w:firstColumn="0" w:lastColumn="0" w:oddVBand="0" w:evenVBand="0" w:oddHBand="1" w:evenHBand="0" w:firstRowFirstColumn="0" w:firstRowLastColumn="0" w:lastRowFirstColumn="0" w:lastRowLastColumn="0"/>
+        </w:trPr>
+        <w:tc>
+          <w:tcPr>
+            <w:cnfStyle w:val="001000000000" w:firstRow="0" w:lastRow="0" w:firstColumn="1" w:lastColumn="0" w:oddVBand="0" w:evenVBand="0" w:oddHBand="0" w:evenHBand="0" w:firstRowFirstColumn="0" w:firstRowLastColumn="0" w:lastRowFirstColumn="0" w:lastRowLastColumn="0"/>
+            <w:tcW w:w="2709" w:type="pct"/>
+          </w:tcPr>
+          <w:p>
+            <w:pPr>
+              <w:ind w:left="2160" w:hanging="2160"/>
+            </w:pPr>
+            <w:r>
+              <w:t>Grid Alternate Background Color</w:t>
+            </w:r>
+          </w:p>
+        </w:tc>
+        <w:tc>
+          <w:tcPr>
+            <w:tcW w:w="626" w:type="pct"/>
+          </w:tcPr>
+          <w:p>
+            <w:pPr>
+              <w:ind w:left="1440" w:hanging="1440"/>
+              <w:cnfStyle w:val="000000100000" w:firstRow="0" w:lastRow="0" w:firstColumn="0" w:lastColumn="0" w:oddVBand="0" w:evenVBand="0" w:oddHBand="1" w:evenHBand="0" w:firstRowFirstColumn="0" w:firstRowLastColumn="0" w:lastRowFirstColumn="0" w:lastRowLastColumn="0"/>
+              <w:rPr>
+                <w:rFonts w:ascii="Lucida Sans Typewriter" w:hAnsi="Lucida Sans Typewriter"/>
+                <w:sz w:val="20"/>
+              </w:rPr>
+            </w:pPr>
+            <w:r>
+              <w:rPr>
+                <w:rFonts w:ascii="Lucida Sans Typewriter" w:hAnsi="Lucida Sans Typewriter"/>
+                <w:sz w:val="20"/>
+              </w:rPr>
+              <w:t>CCCCCC</w:t>
+            </w:r>
+          </w:p>
+        </w:tc>
+        <w:tc>
+          <w:tcPr>
+            <w:tcW w:w="1665" w:type="pct"/>
+          </w:tcPr>
+          <w:p>
+            <w:pPr>
+              <w:ind w:left="1440" w:hanging="1440"/>
+              <w:cnfStyle w:val="000000100000" w:firstRow="0" w:lastRow="0" w:firstColumn="0" w:lastColumn="0" w:oddVBand="0" w:evenVBand="0" w:oddHBand="1" w:evenHBand="0" w:firstRowFirstColumn="0" w:firstRowLastColumn="0" w:lastRowFirstColumn="0" w:lastRowLastColumn="0"/>
+            </w:pPr>
+            <w:r>
+              <w:t xml:space="preserve">White, </w:t>
+            </w:r>
+            <w:r>
+              <w:t xml:space="preserve">20% </w:t>
+            </w:r>
+            <w:r>
+              <w:t>lighter</w:t>
+            </w:r>
+          </w:p>
+        </w:tc>
+      </w:tr>
+      <w:tr>
+        <w:tc>
+          <w:tcPr>
+            <w:cnfStyle w:val="001000000000" w:firstRow="0" w:lastRow="0" w:firstColumn="1" w:lastColumn="0" w:oddVBand="0" w:evenVBand="0" w:oddHBand="0" w:evenHBand="0" w:firstRowFirstColumn="0" w:firstRowLastColumn="0" w:lastRowFirstColumn="0" w:lastRowLastColumn="0"/>
+            <w:tcW w:w="5000" w:type="pct"/>
+            <w:gridSpan w:val="3"/>
+            <w:shd w:val="clear" w:color="auto" w:fill="F2F2F2" w:themeFill="background1" w:themeFillShade="F2"/>
+          </w:tcPr>
+          <w:p>
+            <w:pPr>
+              <w:jc w:val="center"/>
+              <w:rPr>
+                <w:i/>
+              </w:rPr>
+            </w:pPr>
+            <w:r>
+              <w:rPr>
+                <w:i/>
+              </w:rPr>
+              <w:t>Current Sprint Status and Open Issues Tables</w:t>
+            </w:r>
+          </w:p>
+        </w:tc>
+      </w:tr>
+      <w:tr>
+        <w:trPr>
+          <w:cnfStyle w:val="000000100000" w:firstRow="0" w:lastRow="0" w:firstColumn="0" w:lastColumn="0" w:oddVBand="0" w:evenVBand="0" w:oddHBand="1" w:evenHBand="0" w:firstRowFirstColumn="0" w:firstRowLastColumn="0" w:lastRowFirstColumn="0" w:lastRowLastColumn="0"/>
+        </w:trPr>
+        <w:tc>
+          <w:tcPr>
+            <w:cnfStyle w:val="001000000000" w:firstRow="0" w:lastRow="0" w:firstColumn="1" w:lastColumn="0" w:oddVBand="0" w:evenVBand="0" w:oddHBand="0" w:evenHBand="0" w:firstRowFirstColumn="0" w:firstRowLastColumn="0" w:lastRowFirstColumn="0" w:lastRowLastColumn="0"/>
+            <w:tcW w:w="2709" w:type="pct"/>
+          </w:tcPr>
+          <w:p>
+            <w:pPr>
+              <w:rPr>
+                <w:b w:val="0"/>
+              </w:rPr>
+            </w:pPr>
+            <w:r>
+              <w:t xml:space="preserve">Background – Conditional </w:t>
+            </w:r>
+            <w:r>
+              <w:t>Formatting for Added SP and Items</w:t>
+            </w:r>
+            <w:r>
+              <w:br/>
+            </w:r>
+            <w:r>
+              <w:rPr>
+                <w:b w:val="0"/>
+              </w:rPr>
+              <w:t xml:space="preserve">Note: Added background has </w:t>
+            </w:r>
+            <w:r>
+              <w:rPr>
+                <w:b w:val="0"/>
+                <w:noProof/>
+              </w:rPr>
+              <w:t>prec</w:t>
+            </w:r>
+            <w:r>
+              <w:rPr>
+                <w:b w:val="0"/>
+                <w:noProof/>
+              </w:rPr>
+              <w:t>e</w:t>
+            </w:r>
+            <w:r>
+              <w:rPr>
+                <w:b w:val="0"/>
+                <w:noProof/>
+              </w:rPr>
+              <w:t>dence</w:t>
+            </w:r>
+            <w:r>
+              <w:rPr>
+                <w:b w:val="0"/>
+              </w:rPr>
+              <w:t xml:space="preserve"> over the blocked</w:t>
+            </w:r>
+          </w:p>
+        </w:tc>
+        <w:tc>
+          <w:tcPr>
+            <w:tcW w:w="626" w:type="pct"/>
+          </w:tcPr>
+          <w:p>
+            <w:pPr>
+              <w:cnfStyle w:val="000000100000" w:firstRow="0" w:lastRow="0" w:firstColumn="0" w:lastColumn="0" w:oddVBand="0" w:evenVBand="0" w:oddHBand="1" w:evenHBand="0" w:firstRowFirstColumn="0" w:firstRowLastColumn="0" w:lastRowFirstColumn="0" w:lastRowLastColumn="0"/>
+              <w:rPr>
+                <w:rFonts w:ascii="Lucida Sans Typewriter" w:hAnsi="Lucida Sans Typewriter"/>
+                <w:sz w:val="20"/>
+              </w:rPr>
+            </w:pPr>
+            <w:r>
+              <w:rPr>
+                <w:rFonts w:ascii="Lucida Sans Typewriter" w:hAnsi="Lucida Sans Typewriter"/>
+                <w:sz w:val="20"/>
+              </w:rPr>
+              <w:t>AACFEE</w:t>
+            </w:r>
+          </w:p>
+        </w:tc>
+        <w:tc>
+          <w:tcPr>
+            <w:tcW w:w="1665" w:type="pct"/>
+          </w:tcPr>
+          <w:p>
+            <w:pPr>
+              <w:cnfStyle w:val="000000100000" w:firstRow="0" w:lastRow="0" w:firstColumn="0" w:lastColumn="0" w:oddVBand="0" w:evenVBand="0" w:oddHBand="1" w:evenHBand="0" w:firstRowFirstColumn="0" w:firstRowLastColumn="0" w:lastRowFirstColumn="0" w:lastRowLastColumn="0"/>
+            </w:pPr>
+            <w:r>
+              <w:t>Theme Color 6, 40% lighter</w:t>
+            </w:r>
+          </w:p>
+        </w:tc>
+      </w:tr>
+      <w:tr>
+        <w:tc>
+          <w:tcPr>
+            <w:cnfStyle w:val="001000000000" w:firstRow="0" w:lastRow="0" w:firstColumn="1" w:lastColumn="0" w:oddVBand="0" w:evenVBand="0" w:oddHBand="0" w:evenHBand="0" w:firstRowFirstColumn="0" w:firstRowLastColumn="0" w:lastRowFirstColumn="0" w:lastRowLastColumn="0"/>
+            <w:tcW w:w="2709" w:type="pct"/>
+            <w:shd w:val="clear" w:color="auto" w:fill="F2F2F2" w:themeFill="background1" w:themeFillShade="F2"/>
+          </w:tcPr>
+          <w:p>
+            <w:r>
+              <w:t>Foreground – Conditional Formatting for Blocked Items</w:t>
+            </w:r>
+          </w:p>
+        </w:tc>
+        <w:tc>
+          <w:tcPr>
+            <w:tcW w:w="626" w:type="pct"/>
+            <w:shd w:val="clear" w:color="auto" w:fill="F2F2F2" w:themeFill="background1" w:themeFillShade="F2"/>
+          </w:tcPr>
+          <w:p>
+            <w:pPr>
+              <w:cnfStyle w:val="000000000000" w:firstRow="0" w:lastRow="0" w:firstColumn="0" w:lastColumn="0" w:oddVBand="0" w:evenVBand="0" w:oddHBand="0" w:evenHBand="0" w:firstRowFirstColumn="0" w:firstRowLastColumn="0" w:lastRowFirstColumn="0" w:lastRowLastColumn="0"/>
+              <w:rPr>
+                <w:rFonts w:ascii="Lucida Sans Typewriter" w:hAnsi="Lucida Sans Typewriter"/>
+                <w:sz w:val="20"/>
+              </w:rPr>
+            </w:pPr>
+            <w:r>
+              <w:rPr>
+                <w:rFonts w:ascii="Lucida Sans Typewriter" w:hAnsi="Lucida Sans Typewriter"/>
+                <w:sz w:val="20"/>
+              </w:rPr>
+              <w:t>FFB3FF</w:t>
+            </w:r>
+          </w:p>
+        </w:tc>
+        <w:tc>
+          <w:tcPr>
+            <w:tcW w:w="1665" w:type="pct"/>
+            <w:shd w:val="clear" w:color="auto" w:fill="F2F2F2" w:themeFill="background1" w:themeFillShade="F2"/>
+          </w:tcPr>
+          <w:p>
+            <w:pPr>
+              <w:cnfStyle w:val="000000000000" w:firstRow="0" w:lastRow="0" w:firstColumn="0" w:lastColumn="0" w:oddVBand="0" w:evenVBand="0" w:oddHBand="0" w:evenHBand="0" w:firstRowFirstColumn="0" w:firstRowLastColumn="0" w:lastRowFirstColumn="0" w:lastRowLastColumn="0"/>
+            </w:pPr>
+            <w:r>
+              <w:t>Theme Color 5</w:t>
+            </w:r>
+          </w:p>
+        </w:tc>
+      </w:tr>
+      <w:tr>
+        <w:trPr>
+          <w:cnfStyle w:val="000000100000" w:firstRow="0" w:lastRow="0" w:firstColumn="0" w:lastColumn="0" w:oddVBand="0" w:evenVBand="0" w:oddHBand="1" w:evenHBand="0" w:firstRowFirstColumn="0" w:firstRowLastColumn="0" w:lastRowFirstColumn="0" w:lastRowLastColumn="0"/>
+        </w:trPr>
+        <w:tc>
+          <w:tcPr>
+            <w:cnfStyle w:val="001000000000" w:firstRow="0" w:lastRow="0" w:firstColumn="1" w:lastColumn="0" w:oddVBand="0" w:evenVBand="0" w:oddHBand="0" w:evenHBand="0" w:firstRowFirstColumn="0" w:firstRowLastColumn="0" w:lastRowFirstColumn="0" w:lastRowLastColumn="0"/>
+            <w:tcW w:w="2709" w:type="pct"/>
+          </w:tcPr>
+          <w:p>
+            <w:r>
+              <w:t xml:space="preserve">Background – Conditional </w:t>
+            </w:r>
+            <w:r>
+              <w:t>Formatting for Blocked Items</w:t>
+            </w:r>
+          </w:p>
+        </w:tc>
+        <w:tc>
+          <w:tcPr>
+            <w:tcW w:w="626" w:type="pct"/>
+          </w:tcPr>
+          <w:p>
+            <w:pPr>
+              <w:cnfStyle w:val="000000100000" w:firstRow="0" w:lastRow="0" w:firstColumn="0" w:lastColumn="0" w:oddVBand="0" w:evenVBand="0" w:oddHBand="1" w:evenHBand="0" w:firstRowFirstColumn="0" w:firstRowLastColumn="0" w:lastRowFirstColumn="0" w:lastRowLastColumn="0"/>
+              <w:rPr>
+                <w:rFonts w:ascii="Lucida Sans Typewriter" w:hAnsi="Lucida Sans Typewriter"/>
+                <w:sz w:val="20"/>
+              </w:rPr>
+            </w:pPr>
+            <w:r>
+              <w:rPr>
+                <w:rFonts w:ascii="Lucida Sans Typewriter" w:hAnsi="Lucida Sans Typewriter"/>
+                <w:sz w:val="20"/>
+              </w:rPr>
+              <w:t>F7E9B5</w:t>
+            </w:r>
+          </w:p>
+        </w:tc>
+        <w:tc>
+          <w:tcPr>
+            <w:tcW w:w="1665" w:type="pct"/>
+          </w:tcPr>
+          <w:p>
+            <w:pPr>
+              <w:cnfStyle w:val="000000100000" w:firstRow="0" w:lastRow="0" w:firstColumn="0" w:lastColumn="0" w:oddVBand="0" w:evenVBand="0" w:oddHBand="1" w:evenHBand="0" w:firstRowFirstColumn="0" w:firstRowLastColumn="0" w:lastRowFirstColumn="0" w:lastRowLastColumn="0"/>
+            </w:pPr>
+            <w:r>
+              <w:t>Theme Color 4, 60% lighter</w:t>
+            </w:r>
+          </w:p>
+        </w:tc>
+      </w:tr>
+      <w:tr>
+        <w:tc>
+          <w:tcPr>
+            <w:cnfStyle w:val="001000000000" w:firstRow="0" w:lastRow="0" w:firstColumn="1" w:lastColumn="0" w:oddVBand="0" w:evenVBand="0" w:oddHBand="0" w:evenHBand="0" w:firstRowFirstColumn="0" w:firstRowLastColumn="0" w:lastRowFirstColumn="0" w:lastRowLastColumn="0"/>
+            <w:tcW w:w="5000" w:type="pct"/>
+            <w:gridSpan w:val="3"/>
+            <w:shd w:val="clear" w:color="auto" w:fill="F2F2F2" w:themeFill="background1" w:themeFillShade="F2"/>
+          </w:tcPr>
+          <w:p>
+            <w:pPr>
+              <w:jc w:val="center"/>
+              <w:rPr>
+                <w:i/>
+              </w:rPr>
+            </w:pPr>
+            <w:r>
+              <w:rPr>
+                <w:i/>
+              </w:rPr>
+              <w:t>Burndown Chart</w:t>
+            </w:r>
+          </w:p>
+        </w:tc>
+      </w:tr>
+      <w:tr>
+        <w:trPr>
+          <w:cnfStyle w:val="000000100000" w:firstRow="0" w:lastRow="0" w:firstColumn="0" w:lastColumn="0" w:oddVBand="0" w:evenVBand="0" w:oddHBand="1" w:evenHBand="0" w:firstRowFirstColumn="0" w:firstRowLastColumn="0" w:lastRowFirstColumn="0" w:lastRowLastColumn="0"/>
+        </w:trPr>
+        <w:tc>
+          <w:tcPr>
+            <w:cnfStyle w:val="001000000000" w:firstRow="0" w:lastRow="0" w:firstColumn="1" w:lastColumn="0" w:oddVBand="0" w:evenVBand="0" w:oddHBand="0" w:evenHBand="0" w:firstRowFirstColumn="0" w:firstRowLastColumn="0" w:lastRowFirstColumn="0" w:lastRowLastColumn="0"/>
+            <w:tcW w:w="2709" w:type="pct"/>
+          </w:tcPr>
+          <w:p>
+            <w:r>
+              <w:t>Target Burndown</w:t>
+            </w:r>
+          </w:p>
+        </w:tc>
+        <w:tc>
+          <w:tcPr>
+            <w:tcW w:w="626" w:type="pct"/>
+          </w:tcPr>
+          <w:p>
+            <w:pPr>
+              <w:cnfStyle w:val="000000100000" w:firstRow="0" w:lastRow="0" w:firstColumn="0" w:lastColumn="0" w:oddVBand="0" w:evenVBand="0" w:oddHBand="1" w:evenHBand="0" w:firstRowFirstColumn="0" w:firstRowLastColumn="0" w:lastRowFirstColumn="0" w:lastRowLastColumn="0"/>
+              <w:rPr>
+                <w:rFonts w:ascii="Lucida Sans Typewriter" w:hAnsi="Lucida Sans Typewriter"/>
+                <w:sz w:val="20"/>
+              </w:rPr>
+            </w:pPr>
+            <w:r>
+              <w:rPr>
+                <w:rFonts w:ascii="Lucida Sans Typewriter" w:hAnsi="Lucida Sans Typewriter"/>
+                <w:sz w:val="20"/>
+              </w:rPr>
+              <w:t>E20074</w:t>
+            </w:r>
+          </w:p>
+        </w:tc>
+        <w:tc>
+          <w:tcPr>
+            <w:tcW w:w="1665" w:type="pct"/>
+          </w:tcPr>
+          <w:p>
+            <w:pPr>
+              <w:cnfStyle w:val="000000100000" w:firstRow="0" w:lastRow="0" w:firstColumn="0" w:lastColumn="0" w:oddVBand="0" w:evenVBand="0" w:oddHBand="1" w:evenHBand="0" w:firstRowFirstColumn="0" w:firstRowLastColumn="0" w:lastRowFirstColumn="0" w:lastRowLastColumn="0"/>
+            </w:pPr>
+            <w:r>
+              <w:t>None</w:t>
+            </w:r>
+          </w:p>
+        </w:tc>
+      </w:tr>
+      <w:tr>
+        <w:tc>
+          <w:tcPr>
+            <w:cnfStyle w:val="001000000000" w:firstRow="0" w:lastRow="0" w:firstColumn="1" w:lastColumn="0" w:oddVBand="0" w:evenVBand="0" w:oddHBand="0" w:evenHBand="0" w:firstRowFirstColumn="0" w:firstRowLastColumn="0" w:lastRowFirstColumn="0" w:lastRowLastColumn="0"/>
+            <w:tcW w:w="2709" w:type="pct"/>
+          </w:tcPr>
+          <w:p>
+            <w:r>
+              <w:t>Remaining Issues</w:t>
+            </w:r>
+          </w:p>
+        </w:tc>
+        <w:tc>
+          <w:tcPr>
+            <w:tcW w:w="626" w:type="pct"/>
+          </w:tcPr>
+          <w:p>
+            <w:pPr>
+              <w:cnfStyle w:val="000000000000" w:firstRow="0" w:lastRow="0" w:firstColumn="0" w:lastColumn="0" w:oddVBand="0" w:evenVBand="0" w:oddHBand="0" w:evenHBand="0" w:firstRowFirstColumn="0" w:firstRowLastColumn="0" w:lastRowFirstColumn="0" w:lastRowLastColumn="0"/>
+              <w:rPr>
+                <w:rFonts w:ascii="Lucida Sans Typewriter" w:hAnsi="Lucida Sans Typewriter"/>
+                <w:sz w:val="20"/>
+              </w:rPr>
+            </w:pPr>
+            <w:r>
+              <w:rPr>
+                <w:rFonts w:ascii="Lucida Sans Typewriter" w:hAnsi="Lucida Sans Typewriter"/>
+                <w:sz w:val="20"/>
+              </w:rPr>
+              <w:t>3A5C31</w:t>
+            </w:r>
+          </w:p>
+        </w:tc>
+        <w:tc>
+          <w:tcPr>
+            <w:tcW w:w="1665" w:type="pct"/>
+          </w:tcPr>
+          <w:p>
+            <w:pPr>
+              <w:cnfStyle w:val="000000000000" w:firstRow="0" w:lastRow="0" w:firstColumn="0" w:lastColumn="0" w:oddVBand="0" w:evenVBand="0" w:oddHBand="0" w:evenHBand="0" w:firstRowFirstColumn="0" w:firstRowLastColumn="0" w:lastRowFirstColumn="0" w:lastRowLastColumn="0"/>
+            </w:pPr>
+            <w:r>
+              <w:t>Theme Color 2, 50% darker</w:t>
+            </w:r>
+          </w:p>
+        </w:tc>
+      </w:tr>
+      <w:tr>
+        <w:trPr>
+          <w:cnfStyle w:val="000000100000" w:firstRow="0" w:lastRow="0" w:firstColumn="0" w:lastColumn="0" w:oddVBand="0" w:evenVBand="0" w:oddHBand="1" w:evenHBand="0" w:firstRowFirstColumn="0" w:firstRowLastColumn="0" w:lastRowFirstColumn="0" w:lastRowLastColumn="0"/>
+        </w:trPr>
+        <w:tc>
+          <w:tcPr>
+            <w:cnfStyle w:val="001000000000" w:firstRow="0" w:lastRow="0" w:firstColumn="1" w:lastColumn="0" w:oddVBand="0" w:evenVBand="0" w:oddHBand="0" w:evenHBand="0" w:firstRowFirstColumn="0" w:firstRowLastColumn="0" w:lastRowFirstColumn="0" w:lastRowLastColumn="0"/>
+            <w:tcW w:w="2709" w:type="pct"/>
+          </w:tcPr>
+          <w:p>
+            <w:pPr>
+              <w:rPr>
+                <w:b w:val="0"/>
+              </w:rPr>
+            </w:pPr>
+            <w:r>
+              <w:t>Current Issues</w:t>
+            </w:r>
+            <w:r>
+              <w:br/>
+            </w:r>
+            <w:r>
+              <w:rPr>
+                <w:b w:val="0"/>
+              </w:rPr>
+              <w:t>The theme colors did not include a bright enough yellow</w:t>
+            </w:r>
+          </w:p>
+        </w:tc>
+        <w:tc>
+          <w:tcPr>
+            <w:tcW w:w="626" w:type="pct"/>
+          </w:tcPr>
+          <w:p>
+            <w:pPr>
+              <w:cnfStyle w:val="000000100000" w:firstRow="0" w:lastRow="0" w:firstColumn="0" w:lastColumn="0" w:oddVBand="0" w:evenVBand="0" w:oddHBand="1" w:evenHBand="0" w:firstRowFirstColumn="0" w:firstRowLastColumn="0" w:lastRowFirstColumn="0" w:lastRowLastColumn="0"/>
+              <w:rPr>
+                <w:rFonts w:ascii="Lucida Sans Typewriter" w:hAnsi="Lucida Sans Typewriter"/>
+                <w:sz w:val="20"/>
+              </w:rPr>
+            </w:pPr>
+            <w:r>
+              <w:rPr>
+                <w:rFonts w:ascii="Lucida Sans Typewriter" w:hAnsi="Lucida Sans Typewriter"/>
+                <w:sz w:val="20"/>
+              </w:rPr>
+              <w:t>FFFF00</w:t>
+            </w:r>
+          </w:p>
+        </w:tc>
+        <w:tc>
+          <w:tcPr>
+            <w:tcW w:w="1665" w:type="pct"/>
+          </w:tcPr>
+          <w:p>
+            <w:pPr>
+              <w:cnfStyle w:val="000000100000" w:firstRow="0" w:lastRow="0" w:firstColumn="0" w:lastColumn="0" w:oddVBand="0" w:evenVBand="0" w:oddHBand="1" w:evenHBand="0" w:firstRowFirstColumn="0" w:firstRowLastColumn="0" w:lastRowFirstColumn="0" w:lastRowLastColumn="0"/>
+            </w:pPr>
+            <w:r>
+              <w:t xml:space="preserve">None </w:t>
+            </w:r>
+          </w:p>
+        </w:tc>
+      </w:tr>
+      <w:tr>
+        <w:tc>
+          <w:tcPr>
+            <w:cnfStyle w:val="001000000000" w:firstRow="0" w:lastRow="0" w:firstColumn="1" w:lastColumn="0" w:oddVBand="0" w:evenVBand="0" w:oddHBand="0" w:evenHBand="0" w:firstRowFirstColumn="0" w:firstRowLastColumn="0" w:lastRowFirstColumn="0" w:lastRowLastColumn="0"/>
+            <w:tcW w:w="2709" w:type="pct"/>
+          </w:tcPr>
+          <w:p>
+            <w:r>
+              <w:t>Added Issues (open)</w:t>
+            </w:r>
+          </w:p>
+        </w:tc>
+        <w:tc>
+          <w:tcPr>
+            <w:tcW w:w="626" w:type="pct"/>
+          </w:tcPr>
+          <w:p>
+            <w:pPr>
+              <w:cnfStyle w:val="000000000000" w:firstRow="0" w:lastRow="0" w:firstColumn="0" w:lastColumn="0" w:oddVBand="0" w:evenVBand="0" w:oddHBand="0" w:evenHBand="0" w:firstRowFirstColumn="0" w:firstRowLastColumn="0" w:lastRowFirstColumn="0" w:lastRowLastColumn="0"/>
+              <w:rPr>
+                <w:rFonts w:ascii="Lucida Sans Typewriter" w:hAnsi="Lucida Sans Typewriter"/>
+                <w:sz w:val="20"/>
+              </w:rPr>
+            </w:pPr>
+            <w:r>
+              <w:rPr>
+                <w:rFonts w:ascii="Lucida Sans Typewriter" w:hAnsi="Lucida Sans Typewriter"/>
+                <w:sz w:val="20"/>
+              </w:rPr>
+              <w:t>9A3935</w:t>
+            </w:r>
+          </w:p>
+        </w:tc>
+        <w:tc>
+          <w:tcPr>
+            <w:tcW w:w="1665" w:type="pct"/>
+          </w:tcPr>
+          <w:p>
+            <w:pPr>
+              <w:cnfStyle w:val="000000000000" w:firstRow="0" w:lastRow="0" w:firstColumn="0" w:lastColumn="0" w:oddVBand="0" w:evenVBand="0" w:oddHBand="0" w:evenHBand="0" w:firstRowFirstColumn="0" w:firstRowLastColumn="0" w:lastRowFirstColumn="0" w:lastRowLastColumn="0"/>
+            </w:pPr>
+            <w:r>
+              <w:t>Theme Color 5, 25% darker</w:t>
+            </w:r>
+          </w:p>
+        </w:tc>
+      </w:tr>
+      <w:tr>
+        <w:trPr>
+          <w:cnfStyle w:val="000000100000" w:firstRow="0" w:lastRow="0" w:firstColumn="0" w:lastColumn="0" w:oddVBand="0" w:evenVBand="0" w:oddHBand="1" w:evenHBand="0" w:firstRowFirstColumn="0" w:firstRowLastColumn="0" w:lastRowFirstColumn="0" w:lastRowLastColumn="0"/>
+        </w:trPr>
+        <w:tc>
+          <w:tcPr>
+            <w:cnfStyle w:val="001000000000" w:firstRow="0" w:lastRow="0" w:firstColumn="1" w:lastColumn="0" w:oddVBand="0" w:evenVBand="0" w:oddHBand="0" w:evenHBand="0" w:firstRowFirstColumn="0" w:firstRowLastColumn="0" w:lastRowFirstColumn="0" w:lastRowLastColumn="0"/>
+            <w:tcW w:w="2709" w:type="pct"/>
+          </w:tcPr>
+          <w:p>
+            <w:r>
+              <w:t>Grid</w:t>
+            </w:r>
+          </w:p>
+        </w:tc>
+        <w:tc>
+          <w:tcPr>
+            <w:tcW w:w="626" w:type="pct"/>
+          </w:tcPr>
+          <w:p>
+            <w:pPr>
+              <w:cnfStyle w:val="000000100000" w:firstRow="0" w:lastRow="0" w:firstColumn="0" w:lastColumn="0" w:oddVBand="0" w:evenVBand="0" w:oddHBand="1" w:evenHBand="0" w:firstRowFirstColumn="0" w:firstRowLastColumn="0" w:lastRowFirstColumn="0" w:lastRowLastColumn="0"/>
+              <w:rPr>
+                <w:rFonts w:ascii="Lucida Sans Typewriter" w:hAnsi="Lucida Sans Typewriter"/>
+                <w:sz w:val="20"/>
+              </w:rPr>
+            </w:pPr>
+            <w:r>
+              <w:rPr>
+                <w:rFonts w:ascii="Lucida Sans Typewriter" w:hAnsi="Lucida Sans Typewriter"/>
+                <w:sz w:val="20"/>
+              </w:rPr>
+              <w:t>FFFFFF</w:t>
+            </w:r>
+          </w:p>
+        </w:tc>
+        <w:tc>
+          <w:tcPr>
+            <w:tcW w:w="1665" w:type="pct"/>
+          </w:tcPr>
+          <w:p>
+            <w:pPr>
+              <w:cnfStyle w:val="000000100000" w:firstRow="0" w:lastRow="0" w:firstColumn="0" w:lastColumn="0" w:oddVBand="0" w:evenVBand="0" w:oddHBand="1" w:evenHBand="0" w:firstRowFirstColumn="0" w:firstRowLastColumn="0" w:lastRowFirstColumn="0" w:lastRowLastColumn="0"/>
+            </w:pPr>
+            <w:r>
+              <w:t>White</w:t>
+            </w:r>
+          </w:p>
+        </w:tc>
+      </w:tr>
+      <w:tr>
+        <w:tc>
+          <w:tcPr>
+            <w:cnfStyle w:val="001000000000" w:firstRow="0" w:lastRow="0" w:firstColumn="1" w:lastColumn="0" w:oddVBand="0" w:evenVBand="0" w:oddHBand="0" w:evenHBand="0" w:firstRowFirstColumn="0" w:firstRowLastColumn="0" w:lastRowFirstColumn="0" w:lastRowLastColumn="0"/>
+            <w:tcW w:w="5000" w:type="pct"/>
+            <w:gridSpan w:val="3"/>
+            <w:shd w:val="clear" w:color="auto" w:fill="F2F2F2" w:themeFill="background1" w:themeFillShade="F2"/>
+          </w:tcPr>
+          <w:p>
+            <w:pPr>
+              <w:jc w:val="center"/>
+              <w:rPr>
+                <w:i/>
+              </w:rPr>
+            </w:pPr>
+            <w:r>
+              <w:rPr>
+                <w:i/>
+              </w:rPr>
+              <w:t>Sprint Status by Story Points (Issues)</w:t>
+            </w:r>
+          </w:p>
+        </w:tc>
+      </w:tr>
+      <w:tr>
+        <w:trPr>
+          <w:cnfStyle w:val="000000100000" w:firstRow="0" w:lastRow="0" w:firstColumn="0" w:lastColumn="0" w:oddVBand="0" w:evenVBand="0" w:oddHBand="1" w:evenHBand="0" w:firstRowFirstColumn="0" w:firstRowLastColumn="0" w:lastRowFirstColumn="0" w:lastRowLastColumn="0"/>
+        </w:trPr>
+        <w:tc>
+          <w:tcPr>
+            <w:cnfStyle w:val="001000000000" w:firstRow="0" w:lastRow="0" w:firstColumn="1" w:lastColumn="0" w:oddVBand="0" w:evenVBand="0" w:oddHBand="0" w:evenHBand="0" w:firstRowFirstColumn="0" w:firstRowLastColumn="0" w:lastRowFirstColumn="0" w:lastRowLastColumn="0"/>
+            <w:tcW w:w="2709" w:type="pct"/>
+          </w:tcPr>
+          <w:p>
+            <w:r>
+              <w:t>Grid</w:t>
+            </w:r>
+          </w:p>
+        </w:tc>
+        <w:tc>
+          <w:tcPr>
+            <w:tcW w:w="626" w:type="pct"/>
+          </w:tcPr>
+          <w:p>
+            <w:pPr>
+              <w:cnfStyle w:val="000000100000" w:firstRow="0" w:lastRow="0" w:firstColumn="0" w:lastColumn="0" w:oddVBand="0" w:evenVBand="0" w:oddHBand="1" w:evenHBand="0" w:firstRowFirstColumn="0" w:firstRowLastColumn="0" w:lastRowFirstColumn="0" w:lastRowLastColumn="0"/>
+              <w:rPr>
+                <w:rFonts w:ascii="Lucida Sans Typewriter" w:hAnsi="Lucida Sans Typewriter"/>
+                <w:sz w:val="20"/>
+              </w:rPr>
+            </w:pPr>
+            <w:r>
+              <w:rPr>
+                <w:rFonts w:ascii="Lucida Sans Typewriter" w:hAnsi="Lucida Sans Typewriter"/>
+                <w:sz w:val="20"/>
+              </w:rPr>
+              <w:t>FFFFFF</w:t>
+            </w:r>
+          </w:p>
+        </w:tc>
+        <w:tc>
+          <w:tcPr>
+            <w:tcW w:w="1665" w:type="pct"/>
+          </w:tcPr>
+          <w:p>
+            <w:pPr>
+              <w:cnfStyle w:val="000000100000" w:firstRow="0" w:lastRow="0" w:firstColumn="0" w:lastColumn="0" w:oddVBand="0" w:evenVBand="0" w:oddHBand="1" w:evenHBand="0" w:firstRowFirstColumn="0" w:firstRowLastColumn="0" w:lastRowFirstColumn="0" w:lastRowLastColumn="0"/>
+            </w:pPr>
+            <w:r>
+              <w:t>White</w:t>
             </w:r>
           </w:p>
         </w:tc>
@@ -2399,7 +3137,7 @@
           </w:tcPr>
           <w:p>
             <w:r>
-              <w:t xml:space="preserve">Grid Header Background Color </w:t>
+              <w:t>Blocked</w:t>
             </w:r>
           </w:p>
         </w:tc>
@@ -2414,9 +3152,17 @@
           <w:p>
             <w:pPr>
               <w:cnfStyle w:val="000000000000" w:firstRow="0" w:lastRow="0" w:firstColumn="0" w:lastColumn="0" w:oddVBand="0" w:evenVBand="0" w:oddHBand="0" w:evenHBand="0" w:firstRowFirstColumn="0" w:firstRowLastColumn="0" w:lastRowFirstColumn="0" w:lastRowLastColumn="0"/>
-            </w:pPr>
-            <w:r>
-              <w:t>Transparent</w:t>
+              <w:rPr>
+                <w:rFonts w:ascii="Lucida Sans Typewriter" w:hAnsi="Lucida Sans Typewriter"/>
+                <w:sz w:val="20"/>
+              </w:rPr>
+            </w:pPr>
+            <w:r>
+              <w:rPr>
+                <w:rFonts w:ascii="Lucida Sans Typewriter" w:hAnsi="Lucida Sans Typewriter"/>
+                <w:sz w:val="20"/>
+              </w:rPr>
+              <w:t>CD4C46</w:t>
             </w:r>
           </w:p>
         </w:tc>
@@ -2432,769 +3178,8 @@
             <w:pPr>
               <w:cnfStyle w:val="000000000000" w:firstRow="0" w:lastRow="0" w:firstColumn="0" w:lastColumn="0" w:oddVBand="0" w:evenVBand="0" w:oddHBand="0" w:evenHBand="0" w:firstRowFirstColumn="0" w:firstRowLastColumn="0" w:lastRowFirstColumn="0" w:lastRowLastColumn="0"/>
             </w:pPr>
-          </w:p>
-        </w:tc>
-      </w:tr>
-      <w:tr>
-        <w:trPr>
-          <w:cnfStyle w:val="000000100000" w:firstRow="0" w:lastRow="0" w:firstColumn="0" w:lastColumn="0" w:oddVBand="0" w:evenVBand="0" w:oddHBand="1" w:evenHBand="0" w:firstRowFirstColumn="0" w:firstRowLastColumn="0" w:lastRowFirstColumn="0" w:lastRowLastColumn="0"/>
-        </w:trPr>
-        <w:tc>
-          <w:tcPr>
-            <w:cnfStyle w:val="001000000000" w:firstRow="0" w:lastRow="0" w:firstColumn="1" w:lastColumn="0" w:oddVBand="0" w:evenVBand="0" w:oddHBand="0" w:evenHBand="0" w:firstRowFirstColumn="0" w:firstRowLastColumn="0" w:lastRowFirstColumn="0" w:lastRowLastColumn="0"/>
-            <w:tcW w:w="2709" w:type="pct"/>
-          </w:tcPr>
-          <w:p>
-            <w:r>
-              <w:t>Grid Background Color</w:t>
-            </w:r>
-          </w:p>
-        </w:tc>
-        <w:tc>
-          <w:tcPr>
-            <w:tcW w:w="626" w:type="pct"/>
-          </w:tcPr>
-          <w:p>
-            <w:pPr>
-              <w:cnfStyle w:val="000000100000" w:firstRow="0" w:lastRow="0" w:firstColumn="0" w:lastColumn="0" w:oddVBand="0" w:evenVBand="0" w:oddHBand="1" w:evenHBand="0" w:firstRowFirstColumn="0" w:firstRowLastColumn="0" w:lastRowFirstColumn="0" w:lastRowLastColumn="0"/>
-            </w:pPr>
-            <w:r>
-              <w:t>B3B3B3</w:t>
-            </w:r>
-          </w:p>
-        </w:tc>
-        <w:tc>
-          <w:tcPr>
-            <w:tcW w:w="1665" w:type="pct"/>
-          </w:tcPr>
-          <w:p>
-            <w:pPr>
-              <w:cnfStyle w:val="000000100000" w:firstRow="0" w:lastRow="0" w:firstColumn="0" w:lastColumn="0" w:oddVBand="0" w:evenVBand="0" w:oddHBand="1" w:evenHBand="0" w:firstRowFirstColumn="0" w:firstRowLastColumn="0" w:lastRowFirstColumn="0" w:lastRowLastColumn="0"/>
-            </w:pPr>
-            <w:r>
-              <w:t>White, 30% darker</w:t>
-            </w:r>
-          </w:p>
-        </w:tc>
-      </w:tr>
-      <w:tr>
-        <w:tc>
-          <w:tcPr>
-            <w:cnfStyle w:val="001000000000" w:firstRow="0" w:lastRow="0" w:firstColumn="1" w:lastColumn="0" w:oddVBand="0" w:evenVBand="0" w:oddHBand="0" w:evenHBand="0" w:firstRowFirstColumn="0" w:firstRowLastColumn="0" w:lastRowFirstColumn="0" w:lastRowLastColumn="0"/>
-            <w:tcW w:w="2709" w:type="pct"/>
-            <w:tcBorders>
-              <w:top w:val="single" w:sz="4" w:space="0" w:color="A5A5A5" w:themeColor="accent3"/>
-              <w:bottom w:val="single" w:sz="4" w:space="0" w:color="A5A5A5" w:themeColor="accent3"/>
-            </w:tcBorders>
-          </w:tcPr>
-          <w:p>
-            <w:pPr>
-              <w:ind w:left="2160" w:hanging="2160"/>
-            </w:pPr>
-            <w:r>
-              <w:t>Grid Alternate Background Color</w:t>
-            </w:r>
-          </w:p>
-        </w:tc>
-        <w:tc>
-          <w:tcPr>
-            <w:tcW w:w="626" w:type="pct"/>
-            <w:tcBorders>
-              <w:top w:val="single" w:sz="4" w:space="0" w:color="A5A5A5" w:themeColor="accent3"/>
-              <w:bottom w:val="single" w:sz="4" w:space="0" w:color="A5A5A5" w:themeColor="accent3"/>
-            </w:tcBorders>
-          </w:tcPr>
-          <w:p>
-            <w:pPr>
-              <w:ind w:left="1440" w:hanging="1440"/>
-              <w:cnfStyle w:val="000000000000" w:firstRow="0" w:lastRow="0" w:firstColumn="0" w:lastColumn="0" w:oddVBand="0" w:evenVBand="0" w:oddHBand="0" w:evenHBand="0" w:firstRowFirstColumn="0" w:firstRowLastColumn="0" w:lastRowFirstColumn="0" w:lastRowLastColumn="0"/>
-              <w:rPr>
-                <w:rFonts w:ascii="Lucida Sans Typewriter" w:hAnsi="Lucida Sans Typewriter"/>
-                <w:sz w:val="20"/>
-              </w:rPr>
-            </w:pPr>
-            <w:r>
-              <w:rPr>
-                <w:rFonts w:ascii="Lucida Sans Typewriter" w:hAnsi="Lucida Sans Typewriter"/>
-                <w:sz w:val="20"/>
-              </w:rPr>
-              <w:t>CCCCCC</w:t>
-            </w:r>
-          </w:p>
-        </w:tc>
-        <w:tc>
-          <w:tcPr>
-            <w:tcW w:w="1665" w:type="pct"/>
-            <w:tcBorders>
-              <w:top w:val="single" w:sz="4" w:space="0" w:color="A5A5A5" w:themeColor="accent3"/>
-              <w:bottom w:val="single" w:sz="4" w:space="0" w:color="A5A5A5" w:themeColor="accent3"/>
-            </w:tcBorders>
-          </w:tcPr>
-          <w:p>
-            <w:pPr>
-              <w:ind w:left="1440" w:hanging="1440"/>
-              <w:cnfStyle w:val="000000000000" w:firstRow="0" w:lastRow="0" w:firstColumn="0" w:lastColumn="0" w:oddVBand="0" w:evenVBand="0" w:oddHBand="0" w:evenHBand="0" w:firstRowFirstColumn="0" w:firstRowLastColumn="0" w:lastRowFirstColumn="0" w:lastRowLastColumn="0"/>
-            </w:pPr>
-            <w:r>
-              <w:t xml:space="preserve">White, </w:t>
-            </w:r>
-            <w:r>
-              <w:t xml:space="preserve">20% </w:t>
-            </w:r>
-            <w:r>
-              <w:t>lighter</w:t>
-            </w:r>
-          </w:p>
-        </w:tc>
-      </w:tr>
-      <w:tr>
-        <w:trPr>
-          <w:cnfStyle w:val="000000100000" w:firstRow="0" w:lastRow="0" w:firstColumn="0" w:lastColumn="0" w:oddVBand="0" w:evenVBand="0" w:oddHBand="1" w:evenHBand="0" w:firstRowFirstColumn="0" w:firstRowLastColumn="0" w:lastRowFirstColumn="0" w:lastRowLastColumn="0"/>
-        </w:trPr>
-        <w:tc>
-          <w:tcPr>
-            <w:cnfStyle w:val="001000000000" w:firstRow="0" w:lastRow="0" w:firstColumn="1" w:lastColumn="0" w:oddVBand="0" w:evenVBand="0" w:oddHBand="0" w:evenHBand="0" w:firstRowFirstColumn="0" w:firstRowLastColumn="0" w:lastRowFirstColumn="0" w:lastRowLastColumn="0"/>
-            <w:tcW w:w="5000" w:type="pct"/>
-            <w:gridSpan w:val="3"/>
-            <w:shd w:val="clear" w:color="auto" w:fill="D9D9D9" w:themeFill="background1" w:themeFillShade="D9"/>
-          </w:tcPr>
-          <w:p>
-            <w:pPr>
-              <w:jc w:val="center"/>
-              <w:rPr>
-                <w:i/>
-              </w:rPr>
-            </w:pPr>
-            <w:r>
-              <w:rPr>
-                <w:i/>
-              </w:rPr>
-              <w:t>Current Sprint Status and Open Issues Tables</w:t>
-            </w:r>
-          </w:p>
-        </w:tc>
-      </w:tr>
-      <w:tr>
-        <w:tc>
-          <w:tcPr>
-            <w:cnfStyle w:val="001000000000" w:firstRow="0" w:lastRow="0" w:firstColumn="1" w:lastColumn="0" w:oddVBand="0" w:evenVBand="0" w:oddHBand="0" w:evenHBand="0" w:firstRowFirstColumn="0" w:firstRowLastColumn="0" w:lastRowFirstColumn="0" w:lastRowLastColumn="0"/>
-            <w:tcW w:w="2709" w:type="pct"/>
-            <w:tcBorders>
-              <w:top w:val="single" w:sz="4" w:space="0" w:color="A5A5A5" w:themeColor="accent3"/>
-              <w:bottom w:val="single" w:sz="4" w:space="0" w:color="A5A5A5" w:themeColor="accent3"/>
-            </w:tcBorders>
-          </w:tcPr>
-          <w:p>
-            <w:pPr>
-              <w:rPr>
-                <w:b w:val="0"/>
-              </w:rPr>
-            </w:pPr>
-            <w:r>
-              <w:t xml:space="preserve">Background – Conditional </w:t>
-            </w:r>
-            <w:r>
-              <w:t>Formatting for Added SP and Items</w:t>
-            </w:r>
-            <w:r>
-              <w:br/>
-            </w:r>
-            <w:r>
-              <w:rPr>
-                <w:b w:val="0"/>
-              </w:rPr>
-              <w:t xml:space="preserve">Note: Added background has </w:t>
-            </w:r>
-            <w:r>
-              <w:rPr>
-                <w:b w:val="0"/>
-                <w:noProof/>
-              </w:rPr>
-              <w:t>prec</w:t>
-            </w:r>
-            <w:r>
-              <w:rPr>
-                <w:b w:val="0"/>
-                <w:noProof/>
-              </w:rPr>
-              <w:t>e</w:t>
-            </w:r>
-            <w:r>
-              <w:rPr>
-                <w:b w:val="0"/>
-                <w:noProof/>
-              </w:rPr>
-              <w:t>dence</w:t>
-            </w:r>
-            <w:r>
-              <w:rPr>
-                <w:b w:val="0"/>
-              </w:rPr>
-              <w:t xml:space="preserve"> over the blocked</w:t>
-            </w:r>
-          </w:p>
-        </w:tc>
-        <w:tc>
-          <w:tcPr>
-            <w:tcW w:w="626" w:type="pct"/>
-            <w:tcBorders>
-              <w:top w:val="single" w:sz="4" w:space="0" w:color="A5A5A5" w:themeColor="accent3"/>
-              <w:bottom w:val="single" w:sz="4" w:space="0" w:color="A5A5A5" w:themeColor="accent3"/>
-            </w:tcBorders>
-          </w:tcPr>
-          <w:p>
-            <w:pPr>
-              <w:cnfStyle w:val="000000000000" w:firstRow="0" w:lastRow="0" w:firstColumn="0" w:lastColumn="0" w:oddVBand="0" w:evenVBand="0" w:oddHBand="0" w:evenHBand="0" w:firstRowFirstColumn="0" w:firstRowLastColumn="0" w:lastRowFirstColumn="0" w:lastRowLastColumn="0"/>
-              <w:rPr>
-                <w:rFonts w:ascii="Lucida Sans Typewriter" w:hAnsi="Lucida Sans Typewriter"/>
-                <w:sz w:val="20"/>
-              </w:rPr>
-            </w:pPr>
-            <w:r>
-              <w:rPr>
-                <w:rFonts w:ascii="Lucida Sans Typewriter" w:hAnsi="Lucida Sans Typewriter"/>
-                <w:sz w:val="20"/>
-              </w:rPr>
-              <w:t>AACFEE</w:t>
-            </w:r>
-          </w:p>
-        </w:tc>
-        <w:tc>
-          <w:tcPr>
-            <w:tcW w:w="1665" w:type="pct"/>
-            <w:tcBorders>
-              <w:top w:val="single" w:sz="4" w:space="0" w:color="A5A5A5" w:themeColor="accent3"/>
-              <w:bottom w:val="single" w:sz="4" w:space="0" w:color="A5A5A5" w:themeColor="accent3"/>
-            </w:tcBorders>
-          </w:tcPr>
-          <w:p>
-            <w:pPr>
-              <w:cnfStyle w:val="000000000000" w:firstRow="0" w:lastRow="0" w:firstColumn="0" w:lastColumn="0" w:oddVBand="0" w:evenVBand="0" w:oddHBand="0" w:evenHBand="0" w:firstRowFirstColumn="0" w:firstRowLastColumn="0" w:lastRowFirstColumn="0" w:lastRowLastColumn="0"/>
-            </w:pPr>
-            <w:r>
-              <w:t>Theme Color 6, 40% lighter</w:t>
-            </w:r>
-          </w:p>
-        </w:tc>
-      </w:tr>
-      <w:tr>
-        <w:trPr>
-          <w:cnfStyle w:val="000000100000" w:firstRow="0" w:lastRow="0" w:firstColumn="0" w:lastColumn="0" w:oddVBand="0" w:evenVBand="0" w:oddHBand="1" w:evenHBand="0" w:firstRowFirstColumn="0" w:firstRowLastColumn="0" w:lastRowFirstColumn="0" w:lastRowLastColumn="0"/>
-        </w:trPr>
-        <w:tc>
-          <w:tcPr>
-            <w:cnfStyle w:val="001000000000" w:firstRow="0" w:lastRow="0" w:firstColumn="1" w:lastColumn="0" w:oddVBand="0" w:evenVBand="0" w:oddHBand="0" w:evenHBand="0" w:firstRowFirstColumn="0" w:firstRowLastColumn="0" w:lastRowFirstColumn="0" w:lastRowLastColumn="0"/>
-            <w:tcW w:w="2709" w:type="pct"/>
-            <w:shd w:val="clear" w:color="auto" w:fill="F2F2F2" w:themeFill="background1" w:themeFillShade="F2"/>
-          </w:tcPr>
-          <w:p>
-            <w:r>
-              <w:t>Foreground – Conditional Formatting for Blocked Items</w:t>
-            </w:r>
-          </w:p>
-        </w:tc>
-        <w:tc>
-          <w:tcPr>
-            <w:tcW w:w="626" w:type="pct"/>
-            <w:shd w:val="clear" w:color="auto" w:fill="F2F2F2" w:themeFill="background1" w:themeFillShade="F2"/>
-          </w:tcPr>
-          <w:p>
-            <w:pPr>
-              <w:cnfStyle w:val="000000100000" w:firstRow="0" w:lastRow="0" w:firstColumn="0" w:lastColumn="0" w:oddVBand="0" w:evenVBand="0" w:oddHBand="1" w:evenHBand="0" w:firstRowFirstColumn="0" w:firstRowLastColumn="0" w:lastRowFirstColumn="0" w:lastRowLastColumn="0"/>
-              <w:rPr>
-                <w:rFonts w:ascii="Lucida Sans Typewriter" w:hAnsi="Lucida Sans Typewriter"/>
-                <w:sz w:val="20"/>
-              </w:rPr>
-            </w:pPr>
-            <w:r>
-              <w:rPr>
-                <w:rFonts w:ascii="Lucida Sans Typewriter" w:hAnsi="Lucida Sans Typewriter"/>
-                <w:sz w:val="20"/>
-              </w:rPr>
-              <w:t>FFB3FF</w:t>
-            </w:r>
-          </w:p>
-        </w:tc>
-        <w:tc>
-          <w:tcPr>
-            <w:tcW w:w="1665" w:type="pct"/>
-            <w:shd w:val="clear" w:color="auto" w:fill="F2F2F2" w:themeFill="background1" w:themeFillShade="F2"/>
-          </w:tcPr>
-          <w:p>
-            <w:pPr>
-              <w:cnfStyle w:val="000000100000" w:firstRow="0" w:lastRow="0" w:firstColumn="0" w:lastColumn="0" w:oddVBand="0" w:evenVBand="0" w:oddHBand="1" w:evenHBand="0" w:firstRowFirstColumn="0" w:firstRowLastColumn="0" w:lastRowFirstColumn="0" w:lastRowLastColumn="0"/>
-            </w:pPr>
             <w:r>
               <w:t>Theme Color 5</w:t>
-            </w:r>
-          </w:p>
-        </w:tc>
-      </w:tr>
-      <w:tr>
-        <w:tc>
-          <w:tcPr>
-            <w:cnfStyle w:val="001000000000" w:firstRow="0" w:lastRow="0" w:firstColumn="1" w:lastColumn="0" w:oddVBand="0" w:evenVBand="0" w:oddHBand="0" w:evenHBand="0" w:firstRowFirstColumn="0" w:firstRowLastColumn="0" w:lastRowFirstColumn="0" w:lastRowLastColumn="0"/>
-            <w:tcW w:w="2709" w:type="pct"/>
-            <w:tcBorders>
-              <w:top w:val="single" w:sz="4" w:space="0" w:color="A5A5A5" w:themeColor="accent3"/>
-              <w:bottom w:val="single" w:sz="4" w:space="0" w:color="A5A5A5" w:themeColor="accent3"/>
-            </w:tcBorders>
-          </w:tcPr>
-          <w:p>
-            <w:r>
-              <w:t xml:space="preserve">Background – Conditional </w:t>
-            </w:r>
-            <w:r>
-              <w:t>Formatting for Blocked Items</w:t>
-            </w:r>
-          </w:p>
-        </w:tc>
-        <w:tc>
-          <w:tcPr>
-            <w:tcW w:w="626" w:type="pct"/>
-            <w:tcBorders>
-              <w:top w:val="single" w:sz="4" w:space="0" w:color="A5A5A5" w:themeColor="accent3"/>
-              <w:bottom w:val="single" w:sz="4" w:space="0" w:color="A5A5A5" w:themeColor="accent3"/>
-            </w:tcBorders>
-          </w:tcPr>
-          <w:p>
-            <w:pPr>
-              <w:cnfStyle w:val="000000000000" w:firstRow="0" w:lastRow="0" w:firstColumn="0" w:lastColumn="0" w:oddVBand="0" w:evenVBand="0" w:oddHBand="0" w:evenHBand="0" w:firstRowFirstColumn="0" w:firstRowLastColumn="0" w:lastRowFirstColumn="0" w:lastRowLastColumn="0"/>
-              <w:rPr>
-                <w:rFonts w:ascii="Lucida Sans Typewriter" w:hAnsi="Lucida Sans Typewriter"/>
-                <w:sz w:val="20"/>
-              </w:rPr>
-            </w:pPr>
-            <w:r>
-              <w:rPr>
-                <w:rFonts w:ascii="Lucida Sans Typewriter" w:hAnsi="Lucida Sans Typewriter"/>
-                <w:sz w:val="20"/>
-              </w:rPr>
-              <w:t>F7E9B5</w:t>
-            </w:r>
-          </w:p>
-        </w:tc>
-        <w:tc>
-          <w:tcPr>
-            <w:tcW w:w="1665" w:type="pct"/>
-            <w:tcBorders>
-              <w:top w:val="single" w:sz="4" w:space="0" w:color="A5A5A5" w:themeColor="accent3"/>
-              <w:bottom w:val="single" w:sz="4" w:space="0" w:color="A5A5A5" w:themeColor="accent3"/>
-            </w:tcBorders>
-          </w:tcPr>
-          <w:p>
-            <w:pPr>
-              <w:cnfStyle w:val="000000000000" w:firstRow="0" w:lastRow="0" w:firstColumn="0" w:lastColumn="0" w:oddVBand="0" w:evenVBand="0" w:oddHBand="0" w:evenHBand="0" w:firstRowFirstColumn="0" w:firstRowLastColumn="0" w:lastRowFirstColumn="0" w:lastRowLastColumn="0"/>
-            </w:pPr>
-            <w:r>
-              <w:t>Theme Color 4, 60% lighter</w:t>
-            </w:r>
-          </w:p>
-        </w:tc>
-      </w:tr>
-      <w:tr>
-        <w:trPr>
-          <w:cnfStyle w:val="000000100000" w:firstRow="0" w:lastRow="0" w:firstColumn="0" w:lastColumn="0" w:oddVBand="0" w:evenVBand="0" w:oddHBand="1" w:evenHBand="0" w:firstRowFirstColumn="0" w:firstRowLastColumn="0" w:lastRowFirstColumn="0" w:lastRowLastColumn="0"/>
-        </w:trPr>
-        <w:tc>
-          <w:tcPr>
-            <w:cnfStyle w:val="001000000000" w:firstRow="0" w:lastRow="0" w:firstColumn="1" w:lastColumn="0" w:oddVBand="0" w:evenVBand="0" w:oddHBand="0" w:evenHBand="0" w:firstRowFirstColumn="0" w:firstRowLastColumn="0" w:lastRowFirstColumn="0" w:lastRowLastColumn="0"/>
-            <w:tcW w:w="5000" w:type="pct"/>
-            <w:gridSpan w:val="3"/>
-            <w:shd w:val="clear" w:color="auto" w:fill="D9D9D9" w:themeFill="background1" w:themeFillShade="D9"/>
-          </w:tcPr>
-          <w:p>
-            <w:pPr>
-              <w:jc w:val="center"/>
-              <w:rPr>
-                <w:i/>
-              </w:rPr>
-            </w:pPr>
-            <w:r>
-              <w:rPr>
-                <w:i/>
-              </w:rPr>
-              <w:t>Burndown Chart</w:t>
-            </w:r>
-          </w:p>
-        </w:tc>
-      </w:tr>
-      <w:tr>
-        <w:tc>
-          <w:tcPr>
-            <w:cnfStyle w:val="001000000000" w:firstRow="0" w:lastRow="0" w:firstColumn="1" w:lastColumn="0" w:oddVBand="0" w:evenVBand="0" w:oddHBand="0" w:evenHBand="0" w:firstRowFirstColumn="0" w:firstRowLastColumn="0" w:lastRowFirstColumn="0" w:lastRowLastColumn="0"/>
-            <w:tcW w:w="2709" w:type="pct"/>
-            <w:tcBorders>
-              <w:top w:val="single" w:sz="4" w:space="0" w:color="A5A5A5" w:themeColor="accent3"/>
-              <w:bottom w:val="single" w:sz="4" w:space="0" w:color="A5A5A5" w:themeColor="accent3"/>
-            </w:tcBorders>
-          </w:tcPr>
-          <w:p>
-            <w:r>
-              <w:t>Target Burndown</w:t>
-            </w:r>
-          </w:p>
-        </w:tc>
-        <w:tc>
-          <w:tcPr>
-            <w:tcW w:w="626" w:type="pct"/>
-            <w:tcBorders>
-              <w:top w:val="single" w:sz="4" w:space="0" w:color="A5A5A5" w:themeColor="accent3"/>
-              <w:bottom w:val="single" w:sz="4" w:space="0" w:color="A5A5A5" w:themeColor="accent3"/>
-            </w:tcBorders>
-          </w:tcPr>
-          <w:p>
-            <w:pPr>
-              <w:cnfStyle w:val="000000000000" w:firstRow="0" w:lastRow="0" w:firstColumn="0" w:lastColumn="0" w:oddVBand="0" w:evenVBand="0" w:oddHBand="0" w:evenHBand="0" w:firstRowFirstColumn="0" w:firstRowLastColumn="0" w:lastRowFirstColumn="0" w:lastRowLastColumn="0"/>
-              <w:rPr>
-                <w:rFonts w:ascii="Lucida Sans Typewriter" w:hAnsi="Lucida Sans Typewriter"/>
-                <w:sz w:val="20"/>
-              </w:rPr>
-            </w:pPr>
-            <w:r>
-              <w:rPr>
-                <w:rFonts w:ascii="Lucida Sans Typewriter" w:hAnsi="Lucida Sans Typewriter"/>
-                <w:sz w:val="20"/>
-              </w:rPr>
-              <w:t>E20074</w:t>
-            </w:r>
-          </w:p>
-        </w:tc>
-        <w:tc>
-          <w:tcPr>
-            <w:tcW w:w="1665" w:type="pct"/>
-            <w:tcBorders>
-              <w:top w:val="single" w:sz="4" w:space="0" w:color="A5A5A5" w:themeColor="accent3"/>
-              <w:bottom w:val="single" w:sz="4" w:space="0" w:color="A5A5A5" w:themeColor="accent3"/>
-            </w:tcBorders>
-          </w:tcPr>
-          <w:p>
-            <w:pPr>
-              <w:cnfStyle w:val="000000000000" w:firstRow="0" w:lastRow="0" w:firstColumn="0" w:lastColumn="0" w:oddVBand="0" w:evenVBand="0" w:oddHBand="0" w:evenHBand="0" w:firstRowFirstColumn="0" w:firstRowLastColumn="0" w:lastRowFirstColumn="0" w:lastRowLastColumn="0"/>
-            </w:pPr>
-            <w:r>
-              <w:t>None</w:t>
-            </w:r>
-          </w:p>
-        </w:tc>
-      </w:tr>
-      <w:tr>
-        <w:trPr>
-          <w:cnfStyle w:val="000000100000" w:firstRow="0" w:lastRow="0" w:firstColumn="0" w:lastColumn="0" w:oddVBand="0" w:evenVBand="0" w:oddHBand="1" w:evenHBand="0" w:firstRowFirstColumn="0" w:firstRowLastColumn="0" w:lastRowFirstColumn="0" w:lastRowLastColumn="0"/>
-        </w:trPr>
-        <w:tc>
-          <w:tcPr>
-            <w:cnfStyle w:val="001000000000" w:firstRow="0" w:lastRow="0" w:firstColumn="1" w:lastColumn="0" w:oddVBand="0" w:evenVBand="0" w:oddHBand="0" w:evenHBand="0" w:firstRowFirstColumn="0" w:firstRowLastColumn="0" w:lastRowFirstColumn="0" w:lastRowLastColumn="0"/>
-            <w:tcW w:w="2709" w:type="pct"/>
-          </w:tcPr>
-          <w:p>
-            <w:r>
-              <w:t>Remaining Issues</w:t>
-            </w:r>
-          </w:p>
-        </w:tc>
-        <w:tc>
-          <w:tcPr>
-            <w:tcW w:w="626" w:type="pct"/>
-          </w:tcPr>
-          <w:p>
-            <w:pPr>
-              <w:cnfStyle w:val="000000100000" w:firstRow="0" w:lastRow="0" w:firstColumn="0" w:lastColumn="0" w:oddVBand="0" w:evenVBand="0" w:oddHBand="1" w:evenHBand="0" w:firstRowFirstColumn="0" w:firstRowLastColumn="0" w:lastRowFirstColumn="0" w:lastRowLastColumn="0"/>
-              <w:rPr>
-                <w:rFonts w:ascii="Lucida Sans Typewriter" w:hAnsi="Lucida Sans Typewriter"/>
-                <w:sz w:val="20"/>
-              </w:rPr>
-            </w:pPr>
-            <w:r>
-              <w:rPr>
-                <w:rFonts w:ascii="Lucida Sans Typewriter" w:hAnsi="Lucida Sans Typewriter"/>
-                <w:sz w:val="20"/>
-              </w:rPr>
-              <w:t>3A5C31</w:t>
-            </w:r>
-          </w:p>
-        </w:tc>
-        <w:tc>
-          <w:tcPr>
-            <w:tcW w:w="1665" w:type="pct"/>
-          </w:tcPr>
-          <w:p>
-            <w:pPr>
-              <w:cnfStyle w:val="000000100000" w:firstRow="0" w:lastRow="0" w:firstColumn="0" w:lastColumn="0" w:oddVBand="0" w:evenVBand="0" w:oddHBand="1" w:evenHBand="0" w:firstRowFirstColumn="0" w:firstRowLastColumn="0" w:lastRowFirstColumn="0" w:lastRowLastColumn="0"/>
-            </w:pPr>
-            <w:r>
-              <w:t>Theme Color 2, 50% darker</w:t>
-            </w:r>
-          </w:p>
-        </w:tc>
-      </w:tr>
-      <w:tr>
-        <w:tc>
-          <w:tcPr>
-            <w:cnfStyle w:val="001000000000" w:firstRow="0" w:lastRow="0" w:firstColumn="1" w:lastColumn="0" w:oddVBand="0" w:evenVBand="0" w:oddHBand="0" w:evenHBand="0" w:firstRowFirstColumn="0" w:firstRowLastColumn="0" w:lastRowFirstColumn="0" w:lastRowLastColumn="0"/>
-            <w:tcW w:w="2709" w:type="pct"/>
-            <w:tcBorders>
-              <w:top w:val="single" w:sz="4" w:space="0" w:color="A5A5A5" w:themeColor="accent3"/>
-              <w:bottom w:val="single" w:sz="4" w:space="0" w:color="A5A5A5" w:themeColor="accent3"/>
-            </w:tcBorders>
-          </w:tcPr>
-          <w:p>
-            <w:pPr>
-              <w:rPr>
-                <w:b w:val="0"/>
-              </w:rPr>
-            </w:pPr>
-            <w:r>
-              <w:t>Current Issues</w:t>
-            </w:r>
-            <w:r>
-              <w:br/>
-            </w:r>
-            <w:r>
-              <w:rPr>
-                <w:b w:val="0"/>
-              </w:rPr>
-              <w:t>The theme colors did not include a bright enough yellow</w:t>
-            </w:r>
-          </w:p>
-        </w:tc>
-        <w:tc>
-          <w:tcPr>
-            <w:tcW w:w="626" w:type="pct"/>
-            <w:tcBorders>
-              <w:top w:val="single" w:sz="4" w:space="0" w:color="A5A5A5" w:themeColor="accent3"/>
-              <w:bottom w:val="single" w:sz="4" w:space="0" w:color="A5A5A5" w:themeColor="accent3"/>
-            </w:tcBorders>
-          </w:tcPr>
-          <w:p>
-            <w:pPr>
-              <w:cnfStyle w:val="000000000000" w:firstRow="0" w:lastRow="0" w:firstColumn="0" w:lastColumn="0" w:oddVBand="0" w:evenVBand="0" w:oddHBand="0" w:evenHBand="0" w:firstRowFirstColumn="0" w:firstRowLastColumn="0" w:lastRowFirstColumn="0" w:lastRowLastColumn="0"/>
-              <w:rPr>
-                <w:rFonts w:ascii="Lucida Sans Typewriter" w:hAnsi="Lucida Sans Typewriter"/>
-                <w:sz w:val="20"/>
-              </w:rPr>
-            </w:pPr>
-            <w:r>
-              <w:rPr>
-                <w:rFonts w:ascii="Lucida Sans Typewriter" w:hAnsi="Lucida Sans Typewriter"/>
-                <w:sz w:val="20"/>
-              </w:rPr>
-              <w:t>FFFF00</w:t>
-            </w:r>
-          </w:p>
-        </w:tc>
-        <w:tc>
-          <w:tcPr>
-            <w:tcW w:w="1665" w:type="pct"/>
-            <w:tcBorders>
-              <w:top w:val="single" w:sz="4" w:space="0" w:color="A5A5A5" w:themeColor="accent3"/>
-              <w:bottom w:val="single" w:sz="4" w:space="0" w:color="A5A5A5" w:themeColor="accent3"/>
-            </w:tcBorders>
-          </w:tcPr>
-          <w:p>
-            <w:pPr>
-              <w:cnfStyle w:val="000000000000" w:firstRow="0" w:lastRow="0" w:firstColumn="0" w:lastColumn="0" w:oddVBand="0" w:evenVBand="0" w:oddHBand="0" w:evenHBand="0" w:firstRowFirstColumn="0" w:firstRowLastColumn="0" w:lastRowFirstColumn="0" w:lastRowLastColumn="0"/>
-            </w:pPr>
-            <w:r>
-              <w:t xml:space="preserve">None </w:t>
-            </w:r>
-          </w:p>
-        </w:tc>
-      </w:tr>
-      <w:tr>
-        <w:trPr>
-          <w:cnfStyle w:val="000000100000" w:firstRow="0" w:lastRow="0" w:firstColumn="0" w:lastColumn="0" w:oddVBand="0" w:evenVBand="0" w:oddHBand="1" w:evenHBand="0" w:firstRowFirstColumn="0" w:firstRowLastColumn="0" w:lastRowFirstColumn="0" w:lastRowLastColumn="0"/>
-        </w:trPr>
-        <w:tc>
-          <w:tcPr>
-            <w:cnfStyle w:val="001000000000" w:firstRow="0" w:lastRow="0" w:firstColumn="1" w:lastColumn="0" w:oddVBand="0" w:evenVBand="0" w:oddHBand="0" w:evenHBand="0" w:firstRowFirstColumn="0" w:firstRowLastColumn="0" w:lastRowFirstColumn="0" w:lastRowLastColumn="0"/>
-            <w:tcW w:w="2709" w:type="pct"/>
-          </w:tcPr>
-          <w:p>
-            <w:r>
-              <w:t>Added Issues (open)</w:t>
-            </w:r>
-          </w:p>
-        </w:tc>
-        <w:tc>
-          <w:tcPr>
-            <w:tcW w:w="626" w:type="pct"/>
-          </w:tcPr>
-          <w:p>
-            <w:pPr>
-              <w:cnfStyle w:val="000000100000" w:firstRow="0" w:lastRow="0" w:firstColumn="0" w:lastColumn="0" w:oddVBand="0" w:evenVBand="0" w:oddHBand="1" w:evenHBand="0" w:firstRowFirstColumn="0" w:firstRowLastColumn="0" w:lastRowFirstColumn="0" w:lastRowLastColumn="0"/>
-              <w:rPr>
-                <w:rFonts w:ascii="Lucida Sans Typewriter" w:hAnsi="Lucida Sans Typewriter"/>
-                <w:sz w:val="20"/>
-              </w:rPr>
-            </w:pPr>
-            <w:r>
-              <w:rPr>
-                <w:rFonts w:ascii="Lucida Sans Typewriter" w:hAnsi="Lucida Sans Typewriter"/>
-                <w:sz w:val="20"/>
-              </w:rPr>
-              <w:t>9A3935</w:t>
-            </w:r>
-          </w:p>
-        </w:tc>
-        <w:tc>
-          <w:tcPr>
-            <w:tcW w:w="1665" w:type="pct"/>
-          </w:tcPr>
-          <w:p>
-            <w:pPr>
-              <w:cnfStyle w:val="000000100000" w:firstRow="0" w:lastRow="0" w:firstColumn="0" w:lastColumn="0" w:oddVBand="0" w:evenVBand="0" w:oddHBand="1" w:evenHBand="0" w:firstRowFirstColumn="0" w:firstRowLastColumn="0" w:lastRowFirstColumn="0" w:lastRowLastColumn="0"/>
-            </w:pPr>
-            <w:r>
-              <w:t>Theme Color 5, 25% darker</w:t>
-            </w:r>
-          </w:p>
-        </w:tc>
-      </w:tr>
-      <w:tr>
-        <w:tc>
-          <w:tcPr>
-            <w:cnfStyle w:val="001000000000" w:firstRow="0" w:lastRow="0" w:firstColumn="1" w:lastColumn="0" w:oddVBand="0" w:evenVBand="0" w:oddHBand="0" w:evenHBand="0" w:firstRowFirstColumn="0" w:firstRowLastColumn="0" w:lastRowFirstColumn="0" w:lastRowLastColumn="0"/>
-            <w:tcW w:w="2709" w:type="pct"/>
-            <w:tcBorders>
-              <w:top w:val="single" w:sz="4" w:space="0" w:color="A5A5A5" w:themeColor="accent3"/>
-              <w:bottom w:val="single" w:sz="4" w:space="0" w:color="A5A5A5" w:themeColor="accent3"/>
-            </w:tcBorders>
-          </w:tcPr>
-          <w:p>
-            <w:r>
-              <w:t>Grid</w:t>
-            </w:r>
-          </w:p>
-        </w:tc>
-        <w:tc>
-          <w:tcPr>
-            <w:tcW w:w="626" w:type="pct"/>
-            <w:tcBorders>
-              <w:top w:val="single" w:sz="4" w:space="0" w:color="A5A5A5" w:themeColor="accent3"/>
-              <w:bottom w:val="single" w:sz="4" w:space="0" w:color="A5A5A5" w:themeColor="accent3"/>
-            </w:tcBorders>
-          </w:tcPr>
-          <w:p>
-            <w:pPr>
-              <w:cnfStyle w:val="000000000000" w:firstRow="0" w:lastRow="0" w:firstColumn="0" w:lastColumn="0" w:oddVBand="0" w:evenVBand="0" w:oddHBand="0" w:evenHBand="0" w:firstRowFirstColumn="0" w:firstRowLastColumn="0" w:lastRowFirstColumn="0" w:lastRowLastColumn="0"/>
-              <w:rPr>
-                <w:rFonts w:ascii="Lucida Sans Typewriter" w:hAnsi="Lucida Sans Typewriter"/>
-                <w:sz w:val="20"/>
-              </w:rPr>
-            </w:pPr>
-            <w:r>
-              <w:rPr>
-                <w:rFonts w:ascii="Lucida Sans Typewriter" w:hAnsi="Lucida Sans Typewriter"/>
-                <w:sz w:val="20"/>
-              </w:rPr>
-              <w:t>FFFFFF</w:t>
-            </w:r>
-          </w:p>
-        </w:tc>
-        <w:tc>
-          <w:tcPr>
-            <w:tcW w:w="1665" w:type="pct"/>
-            <w:tcBorders>
-              <w:top w:val="single" w:sz="4" w:space="0" w:color="A5A5A5" w:themeColor="accent3"/>
-              <w:bottom w:val="single" w:sz="4" w:space="0" w:color="A5A5A5" w:themeColor="accent3"/>
-            </w:tcBorders>
-          </w:tcPr>
-          <w:p>
-            <w:pPr>
-              <w:cnfStyle w:val="000000000000" w:firstRow="0" w:lastRow="0" w:firstColumn="0" w:lastColumn="0" w:oddVBand="0" w:evenVBand="0" w:oddHBand="0" w:evenHBand="0" w:firstRowFirstColumn="0" w:firstRowLastColumn="0" w:lastRowFirstColumn="0" w:lastRowLastColumn="0"/>
-            </w:pPr>
-            <w:r>
-              <w:t>White</w:t>
-            </w:r>
-          </w:p>
-        </w:tc>
-      </w:tr>
-      <w:tr>
-        <w:trPr>
-          <w:cnfStyle w:val="000000100000" w:firstRow="0" w:lastRow="0" w:firstColumn="0" w:lastColumn="0" w:oddVBand="0" w:evenVBand="0" w:oddHBand="1" w:evenHBand="0" w:firstRowFirstColumn="0" w:firstRowLastColumn="0" w:lastRowFirstColumn="0" w:lastRowLastColumn="0"/>
-        </w:trPr>
-        <w:tc>
-          <w:tcPr>
-            <w:cnfStyle w:val="001000000000" w:firstRow="0" w:lastRow="0" w:firstColumn="1" w:lastColumn="0" w:oddVBand="0" w:evenVBand="0" w:oddHBand="0" w:evenHBand="0" w:firstRowFirstColumn="0" w:firstRowLastColumn="0" w:lastRowFirstColumn="0" w:lastRowLastColumn="0"/>
-            <w:tcW w:w="5000" w:type="pct"/>
-            <w:gridSpan w:val="3"/>
-            <w:shd w:val="clear" w:color="auto" w:fill="D9D9D9" w:themeFill="background1" w:themeFillShade="D9"/>
-          </w:tcPr>
-          <w:p>
-            <w:pPr>
-              <w:jc w:val="center"/>
-              <w:rPr>
-                <w:i/>
-              </w:rPr>
-            </w:pPr>
-            <w:r>
-              <w:rPr>
-                <w:i/>
-              </w:rPr>
-              <w:t>Sprint Status by Story Points (Issues)</w:t>
-            </w:r>
-          </w:p>
-        </w:tc>
-      </w:tr>
-      <w:tr>
-        <w:tc>
-          <w:tcPr>
-            <w:cnfStyle w:val="001000000000" w:firstRow="0" w:lastRow="0" w:firstColumn="1" w:lastColumn="0" w:oddVBand="0" w:evenVBand="0" w:oddHBand="0" w:evenHBand="0" w:firstRowFirstColumn="0" w:firstRowLastColumn="0" w:lastRowFirstColumn="0" w:lastRowLastColumn="0"/>
-            <w:tcW w:w="2709" w:type="pct"/>
-            <w:tcBorders>
-              <w:top w:val="single" w:sz="4" w:space="0" w:color="A5A5A5" w:themeColor="accent3"/>
-              <w:bottom w:val="single" w:sz="4" w:space="0" w:color="A5A5A5" w:themeColor="accent3"/>
-            </w:tcBorders>
-          </w:tcPr>
-          <w:p>
-            <w:r>
-              <w:t>Blocked</w:t>
-            </w:r>
-          </w:p>
-        </w:tc>
-        <w:tc>
-          <w:tcPr>
-            <w:tcW w:w="626" w:type="pct"/>
-            <w:tcBorders>
-              <w:top w:val="single" w:sz="4" w:space="0" w:color="A5A5A5" w:themeColor="accent3"/>
-              <w:bottom w:val="single" w:sz="4" w:space="0" w:color="A5A5A5" w:themeColor="accent3"/>
-            </w:tcBorders>
-          </w:tcPr>
-          <w:p>
-            <w:pPr>
-              <w:cnfStyle w:val="000000000000" w:firstRow="0" w:lastRow="0" w:firstColumn="0" w:lastColumn="0" w:oddVBand="0" w:evenVBand="0" w:oddHBand="0" w:evenHBand="0" w:firstRowFirstColumn="0" w:firstRowLastColumn="0" w:lastRowFirstColumn="0" w:lastRowLastColumn="0"/>
-              <w:rPr>
-                <w:rFonts w:ascii="Lucida Sans Typewriter" w:hAnsi="Lucida Sans Typewriter"/>
-                <w:sz w:val="20"/>
-              </w:rPr>
-            </w:pPr>
-            <w:r>
-              <w:rPr>
-                <w:rFonts w:ascii="Lucida Sans Typewriter" w:hAnsi="Lucida Sans Typewriter"/>
-                <w:sz w:val="20"/>
-              </w:rPr>
-              <w:t>CD4C46</w:t>
-            </w:r>
-          </w:p>
-        </w:tc>
-        <w:tc>
-          <w:tcPr>
-            <w:tcW w:w="1665" w:type="pct"/>
-            <w:tcBorders>
-              <w:top w:val="single" w:sz="4" w:space="0" w:color="A5A5A5" w:themeColor="accent3"/>
-              <w:bottom w:val="single" w:sz="4" w:space="0" w:color="A5A5A5" w:themeColor="accent3"/>
-            </w:tcBorders>
-          </w:tcPr>
-          <w:p>
-            <w:pPr>
-              <w:cnfStyle w:val="000000000000" w:firstRow="0" w:lastRow="0" w:firstColumn="0" w:lastColumn="0" w:oddVBand="0" w:evenVBand="0" w:oddHBand="0" w:evenHBand="0" w:firstRowFirstColumn="0" w:firstRowLastColumn="0" w:lastRowFirstColumn="0" w:lastRowLastColumn="0"/>
-            </w:pPr>
-            <w:r>
-              <w:t>Theme Color</w:t>
-            </w:r>
-            <w:r>
-              <w:t xml:space="preserve"> 5</w:t>
             </w:r>
           </w:p>
         </w:tc>
@@ -3981,7 +3966,7 @@
           </w:tcPr>
           <w:p>
             <w:r>
-              <w:t>Selector Box (Project)</w:t>
+              <w:t>Filter Box (Initiative, Projects, Status, Months Displayed)</w:t>
             </w:r>
           </w:p>
         </w:tc>
@@ -4037,48 +4022,22 @@
         <w:tc>
           <w:tcPr>
             <w:cnfStyle w:val="001000000000" w:firstRow="0" w:lastRow="0" w:firstColumn="1" w:lastColumn="0" w:oddVBand="0" w:evenVBand="0" w:oddHBand="0" w:evenHBand="0" w:firstRowFirstColumn="0" w:firstRowLastColumn="0" w:lastRowFirstColumn="0" w:lastRowLastColumn="0"/>
-            <w:tcW w:w="2709" w:type="pct"/>
-          </w:tcPr>
-          <w:p>
-            <w:r>
-              <w:t xml:space="preserve">Total </w:t>
-            </w:r>
-            <w:r>
-              <w:t>Background</w:t>
-            </w:r>
-          </w:p>
-        </w:tc>
-        <w:tc>
-          <w:tcPr>
-            <w:tcW w:w="626" w:type="pct"/>
-          </w:tcPr>
-          <w:p>
-            <w:pPr>
-              <w:cnfStyle w:val="000000000000" w:firstRow="0" w:lastRow="0" w:firstColumn="0" w:lastColumn="0" w:oddVBand="0" w:evenVBand="0" w:oddHBand="0" w:evenHBand="0" w:firstRowFirstColumn="0" w:firstRowLastColumn="0" w:lastRowFirstColumn="0" w:lastRowLastColumn="0"/>
-              <w:rPr>
-                <w:rFonts w:ascii="Lucida Sans Typewriter" w:hAnsi="Lucida Sans Typewriter"/>
-                <w:sz w:val="20"/>
-              </w:rPr>
-            </w:pPr>
-            <w:r>
-              <w:rPr>
-                <w:rFonts w:ascii="Lucida Sans Typewriter" w:hAnsi="Lucida Sans Typewriter"/>
-                <w:sz w:val="20"/>
-              </w:rPr>
-              <w:t>FFB3FF</w:t>
-            </w:r>
-          </w:p>
-        </w:tc>
-        <w:tc>
-          <w:tcPr>
-            <w:tcW w:w="1665" w:type="pct"/>
-          </w:tcPr>
-          <w:p>
-            <w:pPr>
-              <w:cnfStyle w:val="000000000000" w:firstRow="0" w:lastRow="0" w:firstColumn="0" w:lastColumn="0" w:oddVBand="0" w:evenVBand="0" w:oddHBand="0" w:evenHBand="0" w:firstRowFirstColumn="0" w:firstRowLastColumn="0" w:lastRowFirstColumn="0" w:lastRowLastColumn="0"/>
-            </w:pPr>
-            <w:r>
-              <w:t>None</w:t>
+            <w:tcW w:w="5000" w:type="pct"/>
+            <w:gridSpan w:val="3"/>
+            <w:shd w:val="clear" w:color="auto" w:fill="BFBFBF" w:themeFill="background1" w:themeFillShade="BF"/>
+          </w:tcPr>
+          <w:p>
+            <w:pPr>
+              <w:jc w:val="center"/>
+              <w:rPr>
+                <w:i/>
+              </w:rPr>
+            </w:pPr>
+            <w:r>
+              <w:rPr>
+                <w:i/>
+              </w:rPr>
+              <w:t>Grids</w:t>
             </w:r>
           </w:p>
         </w:tc>
@@ -4093,10 +4052,60 @@
             <w:tcW w:w="2709" w:type="pct"/>
           </w:tcPr>
           <w:p>
+            <w:r>
+              <w:t xml:space="preserve">Total </w:t>
+            </w:r>
+            <w:r>
+              <w:t>Background</w:t>
+            </w:r>
+          </w:p>
+        </w:tc>
+        <w:tc>
+          <w:tcPr>
+            <w:tcW w:w="626" w:type="pct"/>
+          </w:tcPr>
+          <w:p>
+            <w:pPr>
+              <w:cnfStyle w:val="000000100000" w:firstRow="0" w:lastRow="0" w:firstColumn="0" w:lastColumn="0" w:oddVBand="0" w:evenVBand="0" w:oddHBand="1" w:evenHBand="0" w:firstRowFirstColumn="0" w:firstRowLastColumn="0" w:lastRowFirstColumn="0" w:lastRowLastColumn="0"/>
+              <w:rPr>
+                <w:rFonts w:ascii="Lucida Sans Typewriter" w:hAnsi="Lucida Sans Typewriter"/>
+                <w:sz w:val="20"/>
+              </w:rPr>
+            </w:pPr>
+            <w:r>
+              <w:rPr>
+                <w:rFonts w:ascii="Lucida Sans Typewriter" w:hAnsi="Lucida Sans Typewriter"/>
+                <w:sz w:val="20"/>
+              </w:rPr>
+              <w:t>FFB3FF</w:t>
+            </w:r>
+          </w:p>
+        </w:tc>
+        <w:tc>
+          <w:tcPr>
+            <w:tcW w:w="1665" w:type="pct"/>
+          </w:tcPr>
+          <w:p>
+            <w:pPr>
+              <w:cnfStyle w:val="000000100000" w:firstRow="0" w:lastRow="0" w:firstColumn="0" w:lastColumn="0" w:oddVBand="0" w:evenVBand="0" w:oddHBand="1" w:evenHBand="0" w:firstRowFirstColumn="0" w:firstRowLastColumn="0" w:lastRowFirstColumn="0" w:lastRowLastColumn="0"/>
+            </w:pPr>
+            <w:r>
+              <w:t>None</w:t>
+            </w:r>
+          </w:p>
+        </w:tc>
+      </w:tr>
+      <w:tr>
+        <w:tc>
+          <w:tcPr>
+            <w:cnfStyle w:val="001000000000" w:firstRow="0" w:lastRow="0" w:firstColumn="1" w:lastColumn="0" w:oddVBand="0" w:evenVBand="0" w:oddHBand="0" w:evenHBand="0" w:firstRowFirstColumn="0" w:firstRowLastColumn="0" w:lastRowFirstColumn="0" w:lastRowLastColumn="0"/>
+            <w:tcW w:w="2709" w:type="pct"/>
+          </w:tcPr>
+          <w:p>
             <w:pPr>
               <w:ind w:left="2160" w:hanging="2160"/>
             </w:pPr>
-            <w:bookmarkStart w:id="1" w:name="_Hlk532212567"/>
+            <w:bookmarkStart w:id="0" w:name="_Hlk532212567"/>
             <w:r>
               <w:t>Grid Header Background Color</w:t>
             </w:r>
@@ -4108,7 +4117,7 @@
           </w:tcPr>
           <w:p>
             <w:pPr>
-              <w:cnfStyle w:val="000000100000" w:firstRow="0" w:lastRow="0" w:firstColumn="0" w:lastColumn="0" w:oddVBand="0" w:evenVBand="0" w:oddHBand="1" w:evenHBand="0" w:firstRowFirstColumn="0" w:firstRowLastColumn="0" w:lastRowFirstColumn="0" w:lastRowLastColumn="0"/>
+              <w:cnfStyle w:val="000000000000" w:firstRow="0" w:lastRow="0" w:firstColumn="0" w:lastColumn="0" w:oddVBand="0" w:evenVBand="0" w:oddHBand="0" w:evenHBand="0" w:firstRowFirstColumn="0" w:firstRowLastColumn="0" w:lastRowFirstColumn="0" w:lastRowLastColumn="0"/>
               <w:rPr>
                 <w:rFonts w:ascii="Lucida Sans Typewriter" w:hAnsi="Lucida Sans Typewriter"/>
                 <w:b/>
@@ -4134,7 +4143,7 @@
           <w:p>
             <w:pPr>
               <w:ind w:left="1440" w:hanging="1440"/>
-              <w:cnfStyle w:val="000000100000" w:firstRow="0" w:lastRow="0" w:firstColumn="0" w:lastColumn="0" w:oddVBand="0" w:evenVBand="0" w:oddHBand="1" w:evenHBand="0" w:firstRowFirstColumn="0" w:firstRowLastColumn="0" w:lastRowFirstColumn="0" w:lastRowLastColumn="0"/>
+              <w:cnfStyle w:val="000000000000" w:firstRow="0" w:lastRow="0" w:firstColumn="0" w:lastColumn="0" w:oddVBand="0" w:evenVBand="0" w:oddHBand="0" w:evenHBand="0" w:firstRowFirstColumn="0" w:firstRowLastColumn="0" w:lastRowFirstColumn="0" w:lastRowLastColumn="0"/>
             </w:pPr>
             <w:r>
               <w:t xml:space="preserve">White, </w:t>
@@ -4148,65 +4157,7 @@
           </w:p>
         </w:tc>
       </w:tr>
-      <w:bookmarkEnd w:id="1"/>
-      <w:tr>
-        <w:tc>
-          <w:tcPr>
-            <w:cnfStyle w:val="001000000000" w:firstRow="0" w:lastRow="0" w:firstColumn="1" w:lastColumn="0" w:oddVBand="0" w:evenVBand="0" w:oddHBand="0" w:evenHBand="0" w:firstRowFirstColumn="0" w:firstRowLastColumn="0" w:lastRowFirstColumn="0" w:lastRowLastColumn="0"/>
-            <w:tcW w:w="2709" w:type="pct"/>
-          </w:tcPr>
-          <w:p>
-            <w:pPr>
-              <w:ind w:left="2160" w:hanging="2160"/>
-            </w:pPr>
-            <w:r>
-              <w:t>Grid Background Color</w:t>
-            </w:r>
-          </w:p>
-        </w:tc>
-        <w:tc>
-          <w:tcPr>
-            <w:tcW w:w="626" w:type="pct"/>
-          </w:tcPr>
-          <w:p>
-            <w:pPr>
-              <w:ind w:left="1440" w:hanging="1440"/>
-              <w:cnfStyle w:val="000000000000" w:firstRow="0" w:lastRow="0" w:firstColumn="0" w:lastColumn="0" w:oddVBand="0" w:evenVBand="0" w:oddHBand="0" w:evenHBand="0" w:firstRowFirstColumn="0" w:firstRowLastColumn="0" w:lastRowFirstColumn="0" w:lastRowLastColumn="0"/>
-              <w:rPr>
-                <w:rFonts w:ascii="Lucida Sans Typewriter" w:hAnsi="Lucida Sans Typewriter"/>
-                <w:sz w:val="20"/>
-              </w:rPr>
-            </w:pPr>
-            <w:r>
-              <w:rPr>
-                <w:rFonts w:ascii="Lucida Sans Typewriter" w:hAnsi="Lucida Sans Typewriter"/>
-                <w:sz w:val="20"/>
-              </w:rPr>
-              <w:t>B3B3B3</w:t>
-            </w:r>
-          </w:p>
-        </w:tc>
-        <w:tc>
-          <w:tcPr>
-            <w:tcW w:w="1665" w:type="pct"/>
-          </w:tcPr>
-          <w:p>
-            <w:pPr>
-              <w:ind w:left="1440" w:hanging="1440"/>
-              <w:cnfStyle w:val="000000000000" w:firstRow="0" w:lastRow="0" w:firstColumn="0" w:lastColumn="0" w:oddVBand="0" w:evenVBand="0" w:oddHBand="0" w:evenHBand="0" w:firstRowFirstColumn="0" w:firstRowLastColumn="0" w:lastRowFirstColumn="0" w:lastRowLastColumn="0"/>
-            </w:pPr>
-            <w:r>
-              <w:t xml:space="preserve">White, </w:t>
-            </w:r>
-            <w:r>
-              <w:t xml:space="preserve">30% </w:t>
-            </w:r>
-            <w:r>
-              <w:t>darker</w:t>
-            </w:r>
-          </w:p>
-        </w:tc>
-      </w:tr>
+      <w:bookmarkEnd w:id="0"/>
       <w:tr>
         <w:trPr>
           <w:cnfStyle w:val="000000100000" w:firstRow="0" w:lastRow="0" w:firstColumn="0" w:lastColumn="0" w:oddVBand="0" w:evenVBand="0" w:oddHBand="1" w:evenHBand="0" w:firstRowFirstColumn="0" w:firstRowLastColumn="0" w:lastRowFirstColumn="0" w:lastRowLastColumn="0"/>
@@ -4221,6 +4172,64 @@
               <w:ind w:left="2160" w:hanging="2160"/>
             </w:pPr>
             <w:r>
+              <w:t>Grid Background Color</w:t>
+            </w:r>
+          </w:p>
+        </w:tc>
+        <w:tc>
+          <w:tcPr>
+            <w:tcW w:w="626" w:type="pct"/>
+          </w:tcPr>
+          <w:p>
+            <w:pPr>
+              <w:ind w:left="1440" w:hanging="1440"/>
+              <w:cnfStyle w:val="000000100000" w:firstRow="0" w:lastRow="0" w:firstColumn="0" w:lastColumn="0" w:oddVBand="0" w:evenVBand="0" w:oddHBand="1" w:evenHBand="0" w:firstRowFirstColumn="0" w:firstRowLastColumn="0" w:lastRowFirstColumn="0" w:lastRowLastColumn="0"/>
+              <w:rPr>
+                <w:rFonts w:ascii="Lucida Sans Typewriter" w:hAnsi="Lucida Sans Typewriter"/>
+                <w:sz w:val="20"/>
+              </w:rPr>
+            </w:pPr>
+            <w:r>
+              <w:rPr>
+                <w:rFonts w:ascii="Lucida Sans Typewriter" w:hAnsi="Lucida Sans Typewriter"/>
+                <w:sz w:val="20"/>
+              </w:rPr>
+              <w:t>B3B3B3</w:t>
+            </w:r>
+          </w:p>
+        </w:tc>
+        <w:tc>
+          <w:tcPr>
+            <w:tcW w:w="1665" w:type="pct"/>
+          </w:tcPr>
+          <w:p>
+            <w:pPr>
+              <w:ind w:left="1440" w:hanging="1440"/>
+              <w:cnfStyle w:val="000000100000" w:firstRow="0" w:lastRow="0" w:firstColumn="0" w:lastColumn="0" w:oddVBand="0" w:evenVBand="0" w:oddHBand="1" w:evenHBand="0" w:firstRowFirstColumn="0" w:firstRowLastColumn="0" w:lastRowFirstColumn="0" w:lastRowLastColumn="0"/>
+            </w:pPr>
+            <w:r>
+              <w:t xml:space="preserve">White, </w:t>
+            </w:r>
+            <w:r>
+              <w:t xml:space="preserve">30% </w:t>
+            </w:r>
+            <w:r>
+              <w:t>darker</w:t>
+            </w:r>
+          </w:p>
+        </w:tc>
+      </w:tr>
+      <w:tr>
+        <w:tc>
+          <w:tcPr>
+            <w:cnfStyle w:val="001000000000" w:firstRow="0" w:lastRow="0" w:firstColumn="1" w:lastColumn="0" w:oddVBand="0" w:evenVBand="0" w:oddHBand="0" w:evenHBand="0" w:firstRowFirstColumn="0" w:firstRowLastColumn="0" w:lastRowFirstColumn="0" w:lastRowLastColumn="0"/>
+            <w:tcW w:w="2709" w:type="pct"/>
+          </w:tcPr>
+          <w:p>
+            <w:pPr>
+              <w:ind w:left="2160" w:hanging="2160"/>
+            </w:pPr>
+            <w:r>
               <w:t>Grid Alternate Background Color</w:t>
             </w:r>
           </w:p>
@@ -4232,7 +4241,7 @@
           <w:p>
             <w:pPr>
               <w:ind w:left="1440" w:hanging="1440"/>
-              <w:cnfStyle w:val="000000100000" w:firstRow="0" w:lastRow="0" w:firstColumn="0" w:lastColumn="0" w:oddVBand="0" w:evenVBand="0" w:oddHBand="1" w:evenHBand="0" w:firstRowFirstColumn="0" w:firstRowLastColumn="0" w:lastRowFirstColumn="0" w:lastRowLastColumn="0"/>
+              <w:cnfStyle w:val="000000000000" w:firstRow="0" w:lastRow="0" w:firstColumn="0" w:lastColumn="0" w:oddVBand="0" w:evenVBand="0" w:oddHBand="0" w:evenHBand="0" w:firstRowFirstColumn="0" w:firstRowLastColumn="0" w:lastRowFirstColumn="0" w:lastRowLastColumn="0"/>
               <w:rPr>
                 <w:rFonts w:ascii="Lucida Sans Typewriter" w:hAnsi="Lucida Sans Typewriter"/>
                 <w:sz w:val="20"/>
@@ -4254,7 +4263,7 @@
           <w:p>
             <w:pPr>
               <w:ind w:left="1440" w:hanging="1440"/>
-              <w:cnfStyle w:val="000000100000" w:firstRow="0" w:lastRow="0" w:firstColumn="0" w:lastColumn="0" w:oddVBand="0" w:evenVBand="0" w:oddHBand="1" w:evenHBand="0" w:firstRowFirstColumn="0" w:firstRowLastColumn="0" w:lastRowFirstColumn="0" w:lastRowLastColumn="0"/>
+              <w:cnfStyle w:val="000000000000" w:firstRow="0" w:lastRow="0" w:firstColumn="0" w:lastColumn="0" w:oddVBand="0" w:evenVBand="0" w:oddHBand="0" w:evenHBand="0" w:firstRowFirstColumn="0" w:firstRowLastColumn="0" w:lastRowFirstColumn="0" w:lastRowLastColumn="0"/>
             </w:pPr>
             <w:r>
               <w:t xml:space="preserve">White, </w:t>
@@ -4264,30 +4273,6 @@
             </w:r>
             <w:r>
               <w:t>lighter</w:t>
-            </w:r>
-          </w:p>
-        </w:tc>
-      </w:tr>
-      <w:tr>
-        <w:tc>
-          <w:tcPr>
-            <w:cnfStyle w:val="001000000000" w:firstRow="0" w:lastRow="0" w:firstColumn="1" w:lastColumn="0" w:oddVBand="0" w:evenVBand="0" w:oddHBand="0" w:evenHBand="0" w:firstRowFirstColumn="0" w:firstRowLastColumn="0" w:lastRowFirstColumn="0" w:lastRowLastColumn="0"/>
-            <w:tcW w:w="5000" w:type="pct"/>
-            <w:gridSpan w:val="3"/>
-            <w:shd w:val="clear" w:color="auto" w:fill="D9D9D9" w:themeFill="background1" w:themeFillShade="D9"/>
-          </w:tcPr>
-          <w:p>
-            <w:pPr>
-              <w:jc w:val="center"/>
-              <w:rPr>
-                <w:i/>
-              </w:rPr>
-            </w:pPr>
-            <w:r>
-              <w:rPr>
-                <w:i/>
-              </w:rPr>
-              <w:t>Initiative and Status Bar Graph</w:t>
             </w:r>
           </w:p>
         </w:tc>
@@ -4299,6 +4284,30 @@
         <w:tc>
           <w:tcPr>
             <w:cnfStyle w:val="001000000000" w:firstRow="0" w:lastRow="0" w:firstColumn="1" w:lastColumn="0" w:oddVBand="0" w:evenVBand="0" w:oddHBand="0" w:evenHBand="0" w:firstRowFirstColumn="0" w:firstRowLastColumn="0" w:lastRowFirstColumn="0" w:lastRowLastColumn="0"/>
+            <w:tcW w:w="5000" w:type="pct"/>
+            <w:gridSpan w:val="3"/>
+            <w:shd w:val="clear" w:color="auto" w:fill="BFBFBF" w:themeFill="background1" w:themeFillShade="BF"/>
+          </w:tcPr>
+          <w:p>
+            <w:pPr>
+              <w:jc w:val="center"/>
+              <w:rPr>
+                <w:i/>
+              </w:rPr>
+            </w:pPr>
+            <w:r>
+              <w:rPr>
+                <w:i/>
+              </w:rPr>
+              <w:t>Initiative and Status Bar Graph</w:t>
+            </w:r>
+          </w:p>
+        </w:tc>
+      </w:tr>
+      <w:tr>
+        <w:tc>
+          <w:tcPr>
+            <w:cnfStyle w:val="001000000000" w:firstRow="0" w:lastRow="0" w:firstColumn="1" w:lastColumn="0" w:oddVBand="0" w:evenVBand="0" w:oddHBand="0" w:evenHBand="0" w:firstRowFirstColumn="0" w:firstRowLastColumn="0" w:lastRowFirstColumn="0" w:lastRowLastColumn="0"/>
             <w:tcW w:w="2709" w:type="pct"/>
           </w:tcPr>
           <w:p>
@@ -4313,7 +4322,7 @@
           </w:tcPr>
           <w:p>
             <w:pPr>
-              <w:cnfStyle w:val="000000100000" w:firstRow="0" w:lastRow="0" w:firstColumn="0" w:lastColumn="0" w:oddVBand="0" w:evenVBand="0" w:oddHBand="1" w:evenHBand="0" w:firstRowFirstColumn="0" w:firstRowLastColumn="0" w:lastRowFirstColumn="0" w:lastRowLastColumn="0"/>
+              <w:cnfStyle w:val="000000000000" w:firstRow="0" w:lastRow="0" w:firstColumn="0" w:lastColumn="0" w:oddVBand="0" w:evenVBand="0" w:oddHBand="0" w:evenHBand="0" w:firstRowFirstColumn="0" w:firstRowLastColumn="0" w:lastRowFirstColumn="0" w:lastRowLastColumn="0"/>
               <w:rPr>
                 <w:rFonts w:ascii="Lucida Sans Typewriter" w:hAnsi="Lucida Sans Typewriter"/>
                 <w:sz w:val="20"/>
@@ -4334,60 +4343,10 @@
           </w:tcPr>
           <w:p>
             <w:pPr>
-              <w:cnfStyle w:val="000000100000" w:firstRow="0" w:lastRow="0" w:firstColumn="0" w:lastColumn="0" w:oddVBand="0" w:evenVBand="0" w:oddHBand="1" w:evenHBand="0" w:firstRowFirstColumn="0" w:firstRowLastColumn="0" w:lastRowFirstColumn="0" w:lastRowLastColumn="0"/>
+              <w:cnfStyle w:val="000000000000" w:firstRow="0" w:lastRow="0" w:firstColumn="0" w:lastColumn="0" w:oddVBand="0" w:evenVBand="0" w:oddHBand="0" w:evenHBand="0" w:firstRowFirstColumn="0" w:firstRowLastColumn="0" w:lastRowFirstColumn="0" w:lastRowLastColumn="0"/>
             </w:pPr>
             <w:r>
               <w:t>White</w:t>
-            </w:r>
-          </w:p>
-        </w:tc>
-      </w:tr>
-      <w:tr>
-        <w:tc>
-          <w:tcPr>
-            <w:cnfStyle w:val="001000000000" w:firstRow="0" w:lastRow="0" w:firstColumn="1" w:lastColumn="0" w:oddVBand="0" w:evenVBand="0" w:oddHBand="0" w:evenHBand="0" w:firstRowFirstColumn="0" w:firstRowLastColumn="0" w:lastRowFirstColumn="0" w:lastRowLastColumn="0"/>
-            <w:tcW w:w="2709" w:type="pct"/>
-          </w:tcPr>
-          <w:p>
-            <w:r>
-              <w:t>Blocked</w:t>
-            </w:r>
-          </w:p>
-        </w:tc>
-        <w:tc>
-          <w:tcPr>
-            <w:tcW w:w="626" w:type="pct"/>
-          </w:tcPr>
-          <w:p>
-            <w:pPr>
-              <w:cnfStyle w:val="000000000000" w:firstRow="0" w:lastRow="0" w:firstColumn="0" w:lastColumn="0" w:oddVBand="0" w:evenVBand="0" w:oddHBand="0" w:evenHBand="0" w:firstRowFirstColumn="0" w:firstRowLastColumn="0" w:lastRowFirstColumn="0" w:lastRowLastColumn="0"/>
-              <w:rPr>
-                <w:rFonts w:ascii="Lucida Sans Typewriter" w:hAnsi="Lucida Sans Typewriter"/>
-                <w:sz w:val="20"/>
-              </w:rPr>
-            </w:pPr>
-            <w:r>
-              <w:rPr>
-                <w:rFonts w:ascii="Lucida Sans Typewriter" w:hAnsi="Lucida Sans Typewriter"/>
-                <w:sz w:val="20"/>
-              </w:rPr>
-              <w:t>CD4CD6</w:t>
-            </w:r>
-          </w:p>
-        </w:tc>
-        <w:tc>
-          <w:tcPr>
-            <w:tcW w:w="1665" w:type="pct"/>
-          </w:tcPr>
-          <w:p>
-            <w:pPr>
-              <w:cnfStyle w:val="000000000000" w:firstRow="0" w:lastRow="0" w:firstColumn="0" w:lastColumn="0" w:oddVBand="0" w:evenVBand="0" w:oddHBand="0" w:evenHBand="0" w:firstRowFirstColumn="0" w:firstRowLastColumn="0" w:lastRowFirstColumn="0" w:lastRowLastColumn="0"/>
-            </w:pPr>
-            <w:r>
-              <w:t>Theme Color</w:t>
-            </w:r>
-            <w:r>
-              <w:t xml:space="preserve"> 5</w:t>
             </w:r>
           </w:p>
         </w:tc>
@@ -4403,6 +4362,56 @@
           </w:tcPr>
           <w:p>
             <w:r>
+              <w:t>Blocked</w:t>
+            </w:r>
+          </w:p>
+        </w:tc>
+        <w:tc>
+          <w:tcPr>
+            <w:tcW w:w="626" w:type="pct"/>
+          </w:tcPr>
+          <w:p>
+            <w:pPr>
+              <w:cnfStyle w:val="000000100000" w:firstRow="0" w:lastRow="0" w:firstColumn="0" w:lastColumn="0" w:oddVBand="0" w:evenVBand="0" w:oddHBand="1" w:evenHBand="0" w:firstRowFirstColumn="0" w:firstRowLastColumn="0" w:lastRowFirstColumn="0" w:lastRowLastColumn="0"/>
+              <w:rPr>
+                <w:rFonts w:ascii="Lucida Sans Typewriter" w:hAnsi="Lucida Sans Typewriter"/>
+                <w:sz w:val="20"/>
+              </w:rPr>
+            </w:pPr>
+            <w:r>
+              <w:rPr>
+                <w:rFonts w:ascii="Lucida Sans Typewriter" w:hAnsi="Lucida Sans Typewriter"/>
+                <w:sz w:val="20"/>
+              </w:rPr>
+              <w:t>CD4CD6</w:t>
+            </w:r>
+          </w:p>
+        </w:tc>
+        <w:tc>
+          <w:tcPr>
+            <w:tcW w:w="1665" w:type="pct"/>
+          </w:tcPr>
+          <w:p>
+            <w:pPr>
+              <w:cnfStyle w:val="000000100000" w:firstRow="0" w:lastRow="0" w:firstColumn="0" w:lastColumn="0" w:oddVBand="0" w:evenVBand="0" w:oddHBand="1" w:evenHBand="0" w:firstRowFirstColumn="0" w:firstRowLastColumn="0" w:lastRowFirstColumn="0" w:lastRowLastColumn="0"/>
+            </w:pPr>
+            <w:r>
+              <w:t>Theme Color</w:t>
+            </w:r>
+            <w:r>
+              <w:t xml:space="preserve"> 5</w:t>
+            </w:r>
+          </w:p>
+        </w:tc>
+      </w:tr>
+      <w:tr>
+        <w:tc>
+          <w:tcPr>
+            <w:cnfStyle w:val="001000000000" w:firstRow="0" w:lastRow="0" w:firstColumn="1" w:lastColumn="0" w:oddVBand="0" w:evenVBand="0" w:oddHBand="0" w:evenHBand="0" w:firstRowFirstColumn="0" w:firstRowLastColumn="0" w:lastRowFirstColumn="0" w:lastRowLastColumn="0"/>
+            <w:tcW w:w="2709" w:type="pct"/>
+          </w:tcPr>
+          <w:p>
+            <w:r>
               <w:t>To Do</w:t>
             </w:r>
           </w:p>
@@ -4413,7 +4422,7 @@
           </w:tcPr>
           <w:p>
             <w:pPr>
-              <w:cnfStyle w:val="000000100000" w:firstRow="0" w:lastRow="0" w:firstColumn="0" w:lastColumn="0" w:oddVBand="0" w:evenVBand="0" w:oddHBand="1" w:evenHBand="0" w:firstRowFirstColumn="0" w:firstRowLastColumn="0" w:lastRowFirstColumn="0" w:lastRowLastColumn="0"/>
+              <w:cnfStyle w:val="000000000000" w:firstRow="0" w:lastRow="0" w:firstColumn="0" w:lastColumn="0" w:oddVBand="0" w:evenVBand="0" w:oddHBand="0" w:evenHBand="0" w:firstRowFirstColumn="0" w:firstRowLastColumn="0" w:lastRowFirstColumn="0" w:lastRowLastColumn="0"/>
               <w:rPr>
                 <w:rFonts w:ascii="Lucida Sans Typewriter" w:hAnsi="Lucida Sans Typewriter"/>
                 <w:sz w:val="20"/>
@@ -4434,69 +4443,13 @@
           </w:tcPr>
           <w:p>
             <w:pPr>
-              <w:cnfStyle w:val="000000100000" w:firstRow="0" w:lastRow="0" w:firstColumn="0" w:lastColumn="0" w:oddVBand="0" w:evenVBand="0" w:oddHBand="1" w:evenHBand="0" w:firstRowFirstColumn="0" w:firstRowLastColumn="0" w:lastRowFirstColumn="0" w:lastRowLastColumn="0"/>
+              <w:cnfStyle w:val="000000000000" w:firstRow="0" w:lastRow="0" w:firstColumn="0" w:lastColumn="0" w:oddVBand="0" w:evenVBand="0" w:oddHBand="0" w:evenHBand="0" w:firstRowFirstColumn="0" w:firstRowLastColumn="0" w:lastRowFirstColumn="0" w:lastRowLastColumn="0"/>
             </w:pPr>
             <w:r>
               <w:t>Theme Color</w:t>
             </w:r>
             <w:r>
               <w:t xml:space="preserve"> 3</w:t>
-            </w:r>
-          </w:p>
-        </w:tc>
-      </w:tr>
-      <w:tr>
-        <w:tc>
-          <w:tcPr>
-            <w:cnfStyle w:val="001000000000" w:firstRow="0" w:lastRow="0" w:firstColumn="1" w:lastColumn="0" w:oddVBand="0" w:evenVBand="0" w:oddHBand="0" w:evenHBand="0" w:firstRowFirstColumn="0" w:firstRowLastColumn="0" w:lastRowFirstColumn="0" w:lastRowLastColumn="0"/>
-            <w:tcW w:w="2709" w:type="pct"/>
-          </w:tcPr>
-          <w:p>
-            <w:r>
-              <w:t>In Progress</w:t>
-            </w:r>
-          </w:p>
-        </w:tc>
-        <w:tc>
-          <w:tcPr>
-            <w:tcW w:w="626" w:type="pct"/>
-          </w:tcPr>
-          <w:p>
-            <w:pPr>
-              <w:cnfStyle w:val="000000000000" w:firstRow="0" w:lastRow="0" w:firstColumn="0" w:lastColumn="0" w:oddVBand="0" w:evenVBand="0" w:oddHBand="0" w:evenHBand="0" w:firstRowFirstColumn="0" w:firstRowLastColumn="0" w:lastRowFirstColumn="0" w:lastRowLastColumn="0"/>
-              <w:rPr>
-                <w:rFonts w:ascii="Lucida Sans Typewriter" w:hAnsi="Lucida Sans Typewriter"/>
-                <w:sz w:val="20"/>
-              </w:rPr>
-            </w:pPr>
-            <w:r>
-              <w:rPr>
-                <w:rFonts w:ascii="Lucida Sans Typewriter" w:hAnsi="Lucida Sans Typewriter"/>
-                <w:sz w:val="20"/>
-              </w:rPr>
-              <w:t>F0D36B</w:t>
-            </w:r>
-          </w:p>
-        </w:tc>
-        <w:tc>
-          <w:tcPr>
-            <w:tcW w:w="1665" w:type="pct"/>
-          </w:tcPr>
-          <w:p>
-            <w:pPr>
-              <w:cnfStyle w:val="000000000000" w:firstRow="0" w:lastRow="0" w:firstColumn="0" w:lastColumn="0" w:oddVBand="0" w:evenVBand="0" w:oddHBand="0" w:evenHBand="0" w:firstRowFirstColumn="0" w:firstRowLastColumn="0" w:lastRowFirstColumn="0" w:lastRowLastColumn="0"/>
-            </w:pPr>
-            <w:r>
-              <w:t>The</w:t>
-            </w:r>
-            <w:r>
-              <w:t>me</w:t>
-            </w:r>
-            <w:r>
-              <w:t xml:space="preserve"> Color 4, 20% </w:t>
-            </w:r>
-            <w:r>
-              <w:t>lighter</w:t>
             </w:r>
           </w:p>
         </w:tc>
@@ -4512,6 +4465,62 @@
           </w:tcPr>
           <w:p>
             <w:r>
+              <w:t>In Progress</w:t>
+            </w:r>
+          </w:p>
+        </w:tc>
+        <w:tc>
+          <w:tcPr>
+            <w:tcW w:w="626" w:type="pct"/>
+          </w:tcPr>
+          <w:p>
+            <w:pPr>
+              <w:cnfStyle w:val="000000100000" w:firstRow="0" w:lastRow="0" w:firstColumn="0" w:lastColumn="0" w:oddVBand="0" w:evenVBand="0" w:oddHBand="1" w:evenHBand="0" w:firstRowFirstColumn="0" w:firstRowLastColumn="0" w:lastRowFirstColumn="0" w:lastRowLastColumn="0"/>
+              <w:rPr>
+                <w:rFonts w:ascii="Lucida Sans Typewriter" w:hAnsi="Lucida Sans Typewriter"/>
+                <w:sz w:val="20"/>
+              </w:rPr>
+            </w:pPr>
+            <w:r>
+              <w:rPr>
+                <w:rFonts w:ascii="Lucida Sans Typewriter" w:hAnsi="Lucida Sans Typewriter"/>
+                <w:sz w:val="20"/>
+              </w:rPr>
+              <w:t>F0D36B</w:t>
+            </w:r>
+          </w:p>
+        </w:tc>
+        <w:tc>
+          <w:tcPr>
+            <w:tcW w:w="1665" w:type="pct"/>
+          </w:tcPr>
+          <w:p>
+            <w:pPr>
+              <w:cnfStyle w:val="000000100000" w:firstRow="0" w:lastRow="0" w:firstColumn="0" w:lastColumn="0" w:oddVBand="0" w:evenVBand="0" w:oddHBand="1" w:evenHBand="0" w:firstRowFirstColumn="0" w:firstRowLastColumn="0" w:lastRowFirstColumn="0" w:lastRowLastColumn="0"/>
+            </w:pPr>
+            <w:r>
+              <w:t>The</w:t>
+            </w:r>
+            <w:r>
+              <w:t>me</w:t>
+            </w:r>
+            <w:r>
+              <w:t xml:space="preserve"> Color 4, 20% </w:t>
+            </w:r>
+            <w:r>
+              <w:t>lighter</w:t>
+            </w:r>
+          </w:p>
+        </w:tc>
+      </w:tr>
+      <w:tr>
+        <w:tc>
+          <w:tcPr>
+            <w:cnfStyle w:val="001000000000" w:firstRow="0" w:lastRow="0" w:firstColumn="1" w:lastColumn="0" w:oddVBand="0" w:evenVBand="0" w:oddHBand="0" w:evenHBand="0" w:firstRowFirstColumn="0" w:firstRowLastColumn="0" w:lastRowFirstColumn="0" w:lastRowLastColumn="0"/>
+            <w:tcW w:w="2709" w:type="pct"/>
+          </w:tcPr>
+          <w:p>
+            <w:r>
               <w:t>Data Labels</w:t>
             </w:r>
           </w:p>
@@ -4522,7 +4531,7 @@
           </w:tcPr>
           <w:p>
             <w:pPr>
-              <w:cnfStyle w:val="000000100000" w:firstRow="0" w:lastRow="0" w:firstColumn="0" w:lastColumn="0" w:oddVBand="0" w:evenVBand="0" w:oddHBand="1" w:evenHBand="0" w:firstRowFirstColumn="0" w:firstRowLastColumn="0" w:lastRowFirstColumn="0" w:lastRowLastColumn="0"/>
+              <w:cnfStyle w:val="000000000000" w:firstRow="0" w:lastRow="0" w:firstColumn="0" w:lastColumn="0" w:oddVBand="0" w:evenVBand="0" w:oddHBand="0" w:evenHBand="0" w:firstRowFirstColumn="0" w:firstRowLastColumn="0" w:lastRowFirstColumn="0" w:lastRowLastColumn="0"/>
               <w:rPr>
                 <w:rFonts w:ascii="Lucida Sans Typewriter" w:hAnsi="Lucida Sans Typewriter"/>
                 <w:sz w:val="20"/>
@@ -4543,34 +4552,10 @@
           </w:tcPr>
           <w:p>
             <w:pPr>
-              <w:cnfStyle w:val="000000100000" w:firstRow="0" w:lastRow="0" w:firstColumn="0" w:lastColumn="0" w:oddVBand="0" w:evenVBand="0" w:oddHBand="1" w:evenHBand="0" w:firstRowFirstColumn="0" w:firstRowLastColumn="0" w:lastRowFirstColumn="0" w:lastRowLastColumn="0"/>
+              <w:cnfStyle w:val="000000000000" w:firstRow="0" w:lastRow="0" w:firstColumn="0" w:lastColumn="0" w:oddVBand="0" w:evenVBand="0" w:oddHBand="0" w:evenHBand="0" w:firstRowFirstColumn="0" w:firstRowLastColumn="0" w:lastRowFirstColumn="0" w:lastRowLastColumn="0"/>
             </w:pPr>
             <w:r>
               <w:t>White</w:t>
-            </w:r>
-          </w:p>
-        </w:tc>
-      </w:tr>
-      <w:tr>
-        <w:tc>
-          <w:tcPr>
-            <w:cnfStyle w:val="001000000000" w:firstRow="0" w:lastRow="0" w:firstColumn="1" w:lastColumn="0" w:oddVBand="0" w:evenVBand="0" w:oddHBand="0" w:evenHBand="0" w:firstRowFirstColumn="0" w:firstRowLastColumn="0" w:lastRowFirstColumn="0" w:lastRowLastColumn="0"/>
-            <w:tcW w:w="5000" w:type="pct"/>
-            <w:gridSpan w:val="3"/>
-            <w:shd w:val="clear" w:color="auto" w:fill="D9D9D9" w:themeFill="background1" w:themeFillShade="D9"/>
-          </w:tcPr>
-          <w:p>
-            <w:pPr>
-              <w:jc w:val="center"/>
-              <w:rPr>
-                <w:i/>
-              </w:rPr>
-            </w:pPr>
-            <w:r>
-              <w:rPr>
-                <w:i/>
-              </w:rPr>
-              <w:t>Number of Sprints</w:t>
             </w:r>
           </w:p>
         </w:tc>
@@ -4582,6 +4567,30 @@
         <w:tc>
           <w:tcPr>
             <w:cnfStyle w:val="001000000000" w:firstRow="0" w:lastRow="0" w:firstColumn="1" w:lastColumn="0" w:oddVBand="0" w:evenVBand="0" w:oddHBand="0" w:evenHBand="0" w:firstRowFirstColumn="0" w:firstRowLastColumn="0" w:lastRowFirstColumn="0" w:lastRowLastColumn="0"/>
+            <w:tcW w:w="5000" w:type="pct"/>
+            <w:gridSpan w:val="3"/>
+            <w:shd w:val="clear" w:color="auto" w:fill="BFBFBF" w:themeFill="background1" w:themeFillShade="BF"/>
+          </w:tcPr>
+          <w:p>
+            <w:pPr>
+              <w:jc w:val="center"/>
+              <w:rPr>
+                <w:i/>
+              </w:rPr>
+            </w:pPr>
+            <w:r>
+              <w:rPr>
+                <w:i/>
+              </w:rPr>
+              <w:t>Number of Sprints</w:t>
+            </w:r>
+          </w:p>
+        </w:tc>
+      </w:tr>
+      <w:tr>
+        <w:tc>
+          <w:tcPr>
+            <w:cnfStyle w:val="001000000000" w:firstRow="0" w:lastRow="0" w:firstColumn="1" w:lastColumn="0" w:oddVBand="0" w:evenVBand="0" w:oddHBand="0" w:evenHBand="0" w:firstRowFirstColumn="0" w:firstRowLastColumn="0" w:lastRowFirstColumn="0" w:lastRowLastColumn="0"/>
             <w:tcW w:w="2709" w:type="pct"/>
           </w:tcPr>
           <w:p>
@@ -4602,7 +4611,7 @@
           </w:tcPr>
           <w:p>
             <w:pPr>
-              <w:cnfStyle w:val="000000100000" w:firstRow="0" w:lastRow="0" w:firstColumn="0" w:lastColumn="0" w:oddVBand="0" w:evenVBand="0" w:oddHBand="1" w:evenHBand="0" w:firstRowFirstColumn="0" w:firstRowLastColumn="0" w:lastRowFirstColumn="0" w:lastRowLastColumn="0"/>
+              <w:cnfStyle w:val="000000000000" w:firstRow="0" w:lastRow="0" w:firstColumn="0" w:lastColumn="0" w:oddVBand="0" w:evenVBand="0" w:oddHBand="0" w:evenHBand="0" w:firstRowFirstColumn="0" w:firstRowLastColumn="0" w:lastRowFirstColumn="0" w:lastRowLastColumn="0"/>
               <w:rPr>
                 <w:rFonts w:ascii="Lucida Sans Typewriter" w:hAnsi="Lucida Sans Typewriter"/>
                 <w:sz w:val="20"/>
@@ -4623,66 +4632,10 @@
           </w:tcPr>
           <w:p>
             <w:pPr>
-              <w:cnfStyle w:val="000000100000" w:firstRow="0" w:lastRow="0" w:firstColumn="0" w:lastColumn="0" w:oddVBand="0" w:evenVBand="0" w:oddHBand="1" w:evenHBand="0" w:firstRowFirstColumn="0" w:firstRowLastColumn="0" w:lastRowFirstColumn="0" w:lastRowLastColumn="0"/>
+              <w:cnfStyle w:val="000000000000" w:firstRow="0" w:lastRow="0" w:firstColumn="0" w:lastColumn="0" w:oddVBand="0" w:evenVBand="0" w:oddHBand="0" w:evenHBand="0" w:firstRowFirstColumn="0" w:firstRowLastColumn="0" w:lastRowFirstColumn="0" w:lastRowLastColumn="0"/>
             </w:pPr>
             <w:r>
               <w:t>Theme Color 4, 40% lighter</w:t>
-            </w:r>
-          </w:p>
-        </w:tc>
-      </w:tr>
-      <w:tr>
-        <w:tc>
-          <w:tcPr>
-            <w:cnfStyle w:val="001000000000" w:firstRow="0" w:lastRow="0" w:firstColumn="1" w:lastColumn="0" w:oddVBand="0" w:evenVBand="0" w:oddHBand="0" w:evenHBand="0" w:firstRowFirstColumn="0" w:firstRowLastColumn="0" w:lastRowFirstColumn="0" w:lastRowLastColumn="0"/>
-            <w:tcW w:w="2709" w:type="pct"/>
-            <w:shd w:val="clear" w:color="auto" w:fill="F2F2F2" w:themeFill="background1" w:themeFillShade="F2"/>
-          </w:tcPr>
-          <w:p>
-            <w:r>
-              <w:t>Foreground – 5, 6,</w:t>
-            </w:r>
-            <w:r>
-              <w:t xml:space="preserve"> or</w:t>
-            </w:r>
-            <w:r>
-              <w:t xml:space="preserve"> 7 sprints</w:t>
-            </w:r>
-          </w:p>
-        </w:tc>
-        <w:tc>
-          <w:tcPr>
-            <w:tcW w:w="626" w:type="pct"/>
-            <w:shd w:val="clear" w:color="auto" w:fill="F2F2F2" w:themeFill="background1" w:themeFillShade="F2"/>
-          </w:tcPr>
-          <w:p>
-            <w:pPr>
-              <w:cnfStyle w:val="000000000000" w:firstRow="0" w:lastRow="0" w:firstColumn="0" w:lastColumn="0" w:oddVBand="0" w:evenVBand="0" w:oddHBand="0" w:evenHBand="0" w:firstRowFirstColumn="0" w:firstRowLastColumn="0" w:lastRowFirstColumn="0" w:lastRowLastColumn="0"/>
-              <w:rPr>
-                <w:rFonts w:ascii="Lucida Sans Typewriter" w:hAnsi="Lucida Sans Typewriter"/>
-                <w:sz w:val="20"/>
-              </w:rPr>
-            </w:pPr>
-            <w:r>
-              <w:rPr>
-                <w:rFonts w:ascii="Lucida Sans Typewriter" w:hAnsi="Lucida Sans Typewriter"/>
-                <w:sz w:val="20"/>
-              </w:rPr>
-              <w:t>FFFFFF</w:t>
-            </w:r>
-          </w:p>
-        </w:tc>
-        <w:tc>
-          <w:tcPr>
-            <w:tcW w:w="1665" w:type="pct"/>
-            <w:shd w:val="clear" w:color="auto" w:fill="F2F2F2" w:themeFill="background1" w:themeFillShade="F2"/>
-          </w:tcPr>
-          <w:p>
-            <w:pPr>
-              <w:cnfStyle w:val="000000000000" w:firstRow="0" w:lastRow="0" w:firstColumn="0" w:lastColumn="0" w:oddVBand="0" w:evenVBand="0" w:oddHBand="0" w:evenHBand="0" w:firstRowFirstColumn="0" w:firstRowLastColumn="0" w:lastRowFirstColumn="0" w:lastRowLastColumn="0"/>
-            </w:pPr>
-            <w:r>
-              <w:t>White</w:t>
             </w:r>
           </w:p>
         </w:tc>
@@ -4695,61 +4648,17 @@
           <w:tcPr>
             <w:cnfStyle w:val="001000000000" w:firstRow="0" w:lastRow="0" w:firstColumn="1" w:lastColumn="0" w:oddVBand="0" w:evenVBand="0" w:oddHBand="0" w:evenHBand="0" w:firstRowFirstColumn="0" w:firstRowLastColumn="0" w:lastRowFirstColumn="0" w:lastRowLastColumn="0"/>
             <w:tcW w:w="2709" w:type="pct"/>
-          </w:tcPr>
-          <w:p>
-            <w:r>
-              <w:t>Background – 5, 6, or 7 Sprints</w:t>
-            </w:r>
-          </w:p>
-        </w:tc>
-        <w:tc>
-          <w:tcPr>
-            <w:tcW w:w="626" w:type="pct"/>
-          </w:tcPr>
-          <w:p>
-            <w:pPr>
-              <w:cnfStyle w:val="000000100000" w:firstRow="0" w:lastRow="0" w:firstColumn="0" w:lastColumn="0" w:oddVBand="0" w:evenVBand="0" w:oddHBand="1" w:evenHBand="0" w:firstRowFirstColumn="0" w:firstRowLastColumn="0" w:lastRowFirstColumn="0" w:lastRowLastColumn="0"/>
-              <w:rPr>
-                <w:rFonts w:ascii="Lucida Sans Typewriter" w:hAnsi="Lucida Sans Typewriter"/>
-                <w:sz w:val="20"/>
-              </w:rPr>
-            </w:pPr>
-            <w:r>
-              <w:rPr>
-                <w:rFonts w:ascii="Lucida Sans Typewriter" w:hAnsi="Lucida Sans Typewriter"/>
-                <w:sz w:val="20"/>
-              </w:rPr>
-              <w:t>CD4C46</w:t>
-            </w:r>
-          </w:p>
-        </w:tc>
-        <w:tc>
-          <w:tcPr>
-            <w:tcW w:w="1665" w:type="pct"/>
-          </w:tcPr>
-          <w:p>
-            <w:pPr>
-              <w:cnfStyle w:val="000000100000" w:firstRow="0" w:lastRow="0" w:firstColumn="0" w:lastColumn="0" w:oddVBand="0" w:evenVBand="0" w:oddHBand="1" w:evenHBand="0" w:firstRowFirstColumn="0" w:firstRowLastColumn="0" w:lastRowFirstColumn="0" w:lastRowLastColumn="0"/>
-            </w:pPr>
-            <w:r>
-              <w:t>Theme Color</w:t>
-            </w:r>
-            <w:r>
-              <w:t xml:space="preserve"> 5</w:t>
-            </w:r>
-          </w:p>
-        </w:tc>
-      </w:tr>
-      <w:tr>
-        <w:tc>
-          <w:tcPr>
-            <w:cnfStyle w:val="001000000000" w:firstRow="0" w:lastRow="0" w:firstColumn="1" w:lastColumn="0" w:oddVBand="0" w:evenVBand="0" w:oddHBand="0" w:evenHBand="0" w:firstRowFirstColumn="0" w:firstRowLastColumn="0" w:lastRowFirstColumn="0" w:lastRowLastColumn="0"/>
-            <w:tcW w:w="2709" w:type="pct"/>
             <w:shd w:val="clear" w:color="auto" w:fill="F2F2F2" w:themeFill="background1" w:themeFillShade="F2"/>
           </w:tcPr>
           <w:p>
             <w:r>
-              <w:t>Foreground – 8 or More Sprints</w:t>
+              <w:t>Foreground – 5, 6,</w:t>
+            </w:r>
+            <w:r>
+              <w:t xml:space="preserve"> or</w:t>
+            </w:r>
+            <w:r>
+              <w:t xml:space="preserve"> 7 sprints</w:t>
             </w:r>
           </w:p>
         </w:tc>
@@ -4760,18 +4669,18 @@
           </w:tcPr>
           <w:p>
             <w:pPr>
-              <w:cnfStyle w:val="000000000000" w:firstRow="0" w:lastRow="0" w:firstColumn="0" w:lastColumn="0" w:oddVBand="0" w:evenVBand="0" w:oddHBand="0" w:evenHBand="0" w:firstRowFirstColumn="0" w:firstRowLastColumn="0" w:lastRowFirstColumn="0" w:lastRowLastColumn="0"/>
-              <w:rPr>
-                <w:rFonts w:ascii="Lucida Sans Typewriter" w:hAnsi="Lucida Sans Typewriter"/>
-                <w:sz w:val="20"/>
-              </w:rPr>
-            </w:pPr>
-            <w:r>
-              <w:rPr>
-                <w:rFonts w:ascii="Lucida Sans Typewriter" w:hAnsi="Lucida Sans Typewriter"/>
-                <w:sz w:val="20"/>
-              </w:rPr>
-              <w:t>F4DE90</w:t>
+              <w:cnfStyle w:val="000000100000" w:firstRow="0" w:lastRow="0" w:firstColumn="0" w:lastColumn="0" w:oddVBand="0" w:evenVBand="0" w:oddHBand="1" w:evenHBand="0" w:firstRowFirstColumn="0" w:firstRowLastColumn="0" w:lastRowFirstColumn="0" w:lastRowLastColumn="0"/>
+              <w:rPr>
+                <w:rFonts w:ascii="Lucida Sans Typewriter" w:hAnsi="Lucida Sans Typewriter"/>
+                <w:sz w:val="20"/>
+              </w:rPr>
+            </w:pPr>
+            <w:r>
+              <w:rPr>
+                <w:rFonts w:ascii="Lucida Sans Typewriter" w:hAnsi="Lucida Sans Typewriter"/>
+                <w:sz w:val="20"/>
+              </w:rPr>
+              <w:t>FFFFFF</w:t>
             </w:r>
           </w:p>
         </w:tc>
@@ -4782,10 +4691,60 @@
           </w:tcPr>
           <w:p>
             <w:pPr>
+              <w:cnfStyle w:val="000000100000" w:firstRow="0" w:lastRow="0" w:firstColumn="0" w:lastColumn="0" w:oddVBand="0" w:evenVBand="0" w:oddHBand="1" w:evenHBand="0" w:firstRowFirstColumn="0" w:firstRowLastColumn="0" w:lastRowFirstColumn="0" w:lastRowLastColumn="0"/>
+            </w:pPr>
+            <w:r>
+              <w:t>White</w:t>
+            </w:r>
+          </w:p>
+        </w:tc>
+      </w:tr>
+      <w:tr>
+        <w:tc>
+          <w:tcPr>
+            <w:cnfStyle w:val="001000000000" w:firstRow="0" w:lastRow="0" w:firstColumn="1" w:lastColumn="0" w:oddVBand="0" w:evenVBand="0" w:oddHBand="0" w:evenHBand="0" w:firstRowFirstColumn="0" w:firstRowLastColumn="0" w:lastRowFirstColumn="0" w:lastRowLastColumn="0"/>
+            <w:tcW w:w="2709" w:type="pct"/>
+          </w:tcPr>
+          <w:p>
+            <w:r>
+              <w:t>Background – 5, 6, or 7 Sprints</w:t>
+            </w:r>
+          </w:p>
+        </w:tc>
+        <w:tc>
+          <w:tcPr>
+            <w:tcW w:w="626" w:type="pct"/>
+          </w:tcPr>
+          <w:p>
+            <w:pPr>
               <w:cnfStyle w:val="000000000000" w:firstRow="0" w:lastRow="0" w:firstColumn="0" w:lastColumn="0" w:oddVBand="0" w:evenVBand="0" w:oddHBand="0" w:evenHBand="0" w:firstRowFirstColumn="0" w:firstRowLastColumn="0" w:lastRowFirstColumn="0" w:lastRowLastColumn="0"/>
-            </w:pPr>
-            <w:r>
-              <w:t>Theme Color 4, 40% lighter</w:t>
+              <w:rPr>
+                <w:rFonts w:ascii="Lucida Sans Typewriter" w:hAnsi="Lucida Sans Typewriter"/>
+                <w:sz w:val="20"/>
+              </w:rPr>
+            </w:pPr>
+            <w:r>
+              <w:rPr>
+                <w:rFonts w:ascii="Lucida Sans Typewriter" w:hAnsi="Lucida Sans Typewriter"/>
+                <w:sz w:val="20"/>
+              </w:rPr>
+              <w:t>CD4C46</w:t>
+            </w:r>
+          </w:p>
+        </w:tc>
+        <w:tc>
+          <w:tcPr>
+            <w:tcW w:w="1665" w:type="pct"/>
+          </w:tcPr>
+          <w:p>
+            <w:pPr>
+              <w:cnfStyle w:val="000000000000" w:firstRow="0" w:lastRow="0" w:firstColumn="0" w:lastColumn="0" w:oddVBand="0" w:evenVBand="0" w:oddHBand="0" w:evenHBand="0" w:firstRowFirstColumn="0" w:firstRowLastColumn="0" w:lastRowFirstColumn="0" w:lastRowLastColumn="0"/>
+            </w:pPr>
+            <w:r>
+              <w:t>Theme Color</w:t>
+            </w:r>
+            <w:r>
+              <w:t xml:space="preserve"> 5</w:t>
             </w:r>
           </w:p>
         </w:tc>
@@ -4798,6 +4757,56 @@
           <w:tcPr>
             <w:cnfStyle w:val="001000000000" w:firstRow="0" w:lastRow="0" w:firstColumn="1" w:lastColumn="0" w:oddVBand="0" w:evenVBand="0" w:oddHBand="0" w:evenHBand="0" w:firstRowFirstColumn="0" w:firstRowLastColumn="0" w:lastRowFirstColumn="0" w:lastRowLastColumn="0"/>
             <w:tcW w:w="2709" w:type="pct"/>
+            <w:shd w:val="clear" w:color="auto" w:fill="F2F2F2" w:themeFill="background1" w:themeFillShade="F2"/>
+          </w:tcPr>
+          <w:p>
+            <w:r>
+              <w:t>Foreground – 8 or More Sprints</w:t>
+            </w:r>
+          </w:p>
+        </w:tc>
+        <w:tc>
+          <w:tcPr>
+            <w:tcW w:w="626" w:type="pct"/>
+            <w:shd w:val="clear" w:color="auto" w:fill="F2F2F2" w:themeFill="background1" w:themeFillShade="F2"/>
+          </w:tcPr>
+          <w:p>
+            <w:pPr>
+              <w:cnfStyle w:val="000000100000" w:firstRow="0" w:lastRow="0" w:firstColumn="0" w:lastColumn="0" w:oddVBand="0" w:evenVBand="0" w:oddHBand="1" w:evenHBand="0" w:firstRowFirstColumn="0" w:firstRowLastColumn="0" w:lastRowFirstColumn="0" w:lastRowLastColumn="0"/>
+              <w:rPr>
+                <w:rFonts w:ascii="Lucida Sans Typewriter" w:hAnsi="Lucida Sans Typewriter"/>
+                <w:sz w:val="20"/>
+              </w:rPr>
+            </w:pPr>
+            <w:r>
+              <w:rPr>
+                <w:rFonts w:ascii="Lucida Sans Typewriter" w:hAnsi="Lucida Sans Typewriter"/>
+                <w:sz w:val="20"/>
+              </w:rPr>
+              <w:t>F4DE90</w:t>
+            </w:r>
+          </w:p>
+        </w:tc>
+        <w:tc>
+          <w:tcPr>
+            <w:tcW w:w="1665" w:type="pct"/>
+            <w:shd w:val="clear" w:color="auto" w:fill="F2F2F2" w:themeFill="background1" w:themeFillShade="F2"/>
+          </w:tcPr>
+          <w:p>
+            <w:pPr>
+              <w:cnfStyle w:val="000000100000" w:firstRow="0" w:lastRow="0" w:firstColumn="0" w:lastColumn="0" w:oddVBand="0" w:evenVBand="0" w:oddHBand="1" w:evenHBand="0" w:firstRowFirstColumn="0" w:firstRowLastColumn="0" w:lastRowFirstColumn="0" w:lastRowLastColumn="0"/>
+            </w:pPr>
+            <w:r>
+              <w:t>Theme Color 4, 40% lighter</w:t>
+            </w:r>
+          </w:p>
+        </w:tc>
+      </w:tr>
+      <w:tr>
+        <w:tc>
+          <w:tcPr>
+            <w:cnfStyle w:val="001000000000" w:firstRow="0" w:lastRow="0" w:firstColumn="1" w:lastColumn="0" w:oddVBand="0" w:evenVBand="0" w:oddHBand="0" w:evenHBand="0" w:firstRowFirstColumn="0" w:firstRowLastColumn="0" w:lastRowFirstColumn="0" w:lastRowLastColumn="0"/>
+            <w:tcW w:w="2709" w:type="pct"/>
           </w:tcPr>
           <w:p>
             <w:r>
@@ -4811,7 +4820,7 @@
           </w:tcPr>
           <w:p>
             <w:pPr>
-              <w:cnfStyle w:val="000000100000" w:firstRow="0" w:lastRow="0" w:firstColumn="0" w:lastColumn="0" w:oddVBand="0" w:evenVBand="0" w:oddHBand="1" w:evenHBand="0" w:firstRowFirstColumn="0" w:firstRowLastColumn="0" w:lastRowFirstColumn="0" w:lastRowLastColumn="0"/>
+              <w:cnfStyle w:val="000000000000" w:firstRow="0" w:lastRow="0" w:firstColumn="0" w:lastColumn="0" w:oddVBand="0" w:evenVBand="0" w:oddHBand="0" w:evenHBand="0" w:firstRowFirstColumn="0" w:firstRowLastColumn="0" w:lastRowFirstColumn="0" w:lastRowLastColumn="0"/>
               <w:rPr>
                 <w:rFonts w:ascii="Lucida Sans Typewriter" w:hAnsi="Lucida Sans Typewriter"/>
                 <w:sz w:val="20"/>
@@ -4832,7 +4841,7 @@
           </w:tcPr>
           <w:p>
             <w:pPr>
-              <w:cnfStyle w:val="000000100000" w:firstRow="0" w:lastRow="0" w:firstColumn="0" w:lastColumn="0" w:oddVBand="0" w:evenVBand="0" w:oddHBand="1" w:evenHBand="0" w:firstRowFirstColumn="0" w:firstRowLastColumn="0" w:lastRowFirstColumn="0" w:lastRowLastColumn="0"/>
+              <w:cnfStyle w:val="000000000000" w:firstRow="0" w:lastRow="0" w:firstColumn="0" w:lastColumn="0" w:oddVBand="0" w:evenVBand="0" w:oddHBand="0" w:evenHBand="0" w:firstRowFirstColumn="0" w:firstRowLastColumn="0" w:lastRowFirstColumn="0" w:lastRowLastColumn="0"/>
             </w:pPr>
             <w:r>
               <w:t>Black</w:t>
@@ -4841,7 +4850,10 @@
         </w:tc>
       </w:tr>
     </w:tbl>
-    <w:p/>
+    <w:p>
+      <w:bookmarkStart w:id="1" w:name="_GoBack"/>
+      <w:bookmarkEnd w:id="1"/>
+    </w:p>
     <w:sectPr>
       <w:pgSz w:w="12240" w:h="15840"/>
       <w:pgMar w:top="720" w:right="720" w:bottom="720" w:left="720" w:header="720" w:footer="720" w:gutter="0"/>

</xml_diff>